<commit_message>
Update Update Private Cloud Setup with User Storage Management.docx
</commit_message>
<xml_diff>
--- a/Project Proposal/Update Private Cloud Setup with User Storage Management.docx
+++ b/Project Proposal/Update Private Cloud Setup with User Storage Management.docx
@@ -1,6 +1,6 @@
 
 <file path=word/document.xml><?xml version="1.0" encoding="utf-8"?>
-<w:document xmlns:ve="http://schemas.openxmlformats.org/markup-compatibility/2006" xmlns:o="urn:schemas-microsoft-com:office:office" xmlns:r="http://schemas.openxmlformats.org/officeDocument/2006/relationships" xmlns:m="http://schemas.openxmlformats.org/officeDocument/2006/math" xmlns:v="urn:schemas-microsoft-com:vml" xmlns:wp="http://schemas.openxmlformats.org/drawingml/2006/wordprocessingDrawing" xmlns:w10="urn:schemas-microsoft-com:office:word" xmlns:w="http://schemas.openxmlformats.org/wordprocessingml/2006/main" xmlns:wne="http://schemas.microsoft.com/office/word/2006/wordml">
+<w:document xmlns:wpc="http://schemas.microsoft.com/office/word/2010/wordprocessingCanvas" xmlns:cx="http://schemas.microsoft.com/office/drawing/2014/chartex" xmlns:cx1="http://schemas.microsoft.com/office/drawing/2015/9/8/chartex" xmlns:cx2="http://schemas.microsoft.com/office/drawing/2015/10/21/chartex" xmlns:cx3="http://schemas.microsoft.com/office/drawing/2016/5/9/chartex" xmlns:cx4="http://schemas.microsoft.com/office/drawing/2016/5/10/chartex" xmlns:cx5="http://schemas.microsoft.com/office/drawing/2016/5/11/chartex" xmlns:cx6="http://schemas.microsoft.com/office/drawing/2016/5/12/chartex" xmlns:cx7="http://schemas.microsoft.com/office/drawing/2016/5/13/chartex" xmlns:cx8="http://schemas.microsoft.com/office/drawing/2016/5/14/chartex" xmlns:mc="http://schemas.openxmlformats.org/markup-compatibility/2006" xmlns:aink="http://schemas.microsoft.com/office/drawing/2016/ink" xmlns:am3d="http://schemas.microsoft.com/office/drawing/2017/model3d" xmlns:o="urn:schemas-microsoft-com:office:office" xmlns:r="http://schemas.openxmlformats.org/officeDocument/2006/relationships" xmlns:m="http://schemas.openxmlformats.org/officeDocument/2006/math" xmlns:v="urn:schemas-microsoft-com:vml" xmlns:wp14="http://schemas.microsoft.com/office/word/2010/wordprocessingDrawing" xmlns:wp="http://schemas.openxmlformats.org/drawingml/2006/wordprocessingDrawing" xmlns:w10="urn:schemas-microsoft-com:office:word" xmlns:w="http://schemas.openxmlformats.org/wordprocessingml/2006/main" xmlns:w14="http://schemas.microsoft.com/office/word/2010/wordml" xmlns:w15="http://schemas.microsoft.com/office/word/2012/wordml" xmlns:w16cid="http://schemas.microsoft.com/office/word/2016/wordml/cid" xmlns:w16se="http://schemas.microsoft.com/office/word/2015/wordml/symex" xmlns:wpg="http://schemas.microsoft.com/office/word/2010/wordprocessingGroup" xmlns:wpi="http://schemas.microsoft.com/office/word/2010/wordprocessingInk" xmlns:wne="http://schemas.microsoft.com/office/word/2006/wordml" xmlns:wps="http://schemas.microsoft.com/office/word/2010/wordprocessingShape" mc:Ignorable="w14 w15 w16se w16cid wp14">
   <w:body>
     <w:p>
       <w:pPr>
@@ -1823,8 +1823,12 @@
         <w:pStyle w:val="Heading2"/>
         <w:rPr>
           <w:ins w:id="0" w:author="Hammad Khan" w:date="2019-01-12T12:58:00Z"/>
+          <w:rFonts w:eastAsiaTheme="minorHAnsi"/>
+          <w:sz w:val="32"/>
+          <w:szCs w:val="32"/>
+          <w:u w:val="single"/>
           <w:shd w:val="clear" w:color="auto" w:fill="FFFFFF"/>
-          <w:rPrChange w:id="1" w:author="Bilal" w:date="2019-02-01T01:17:00Z">
+          <w:rPrChange w:id="1" w:author="Hammad Khan" w:date="2019-02-02T15:06:00Z">
             <w:rPr>
               <w:ins w:id="2" w:author="Hammad Khan" w:date="2019-01-12T12:58:00Z"/>
             </w:rPr>
@@ -1837,19 +1841,52 @@
       <w:ins w:id="4" w:author="Hammad Khan" w:date="2019-01-12T12:57:00Z">
         <w:r>
           <w:rPr>
-            <w:shd w:val="clear" w:color="auto" w:fill="FFFFFF"/>
-            <w:rPrChange w:id="5" w:author="Bilal" w:date="2019-02-01T01:17:00Z">
-              <w:rPr/>
+            <w:rFonts w:eastAsiaTheme="minorHAnsi"/>
+            <w:sz w:val="32"/>
+            <w:szCs w:val="32"/>
+            <w:u w:val="single"/>
+            <w:shd w:val="clear" w:color="auto" w:fill="FFFFFF"/>
+            <w:rPrChange w:id="5" w:author="Hammad Khan" w:date="2019-02-02T15:06:00Z">
+              <w:rPr>
+                <w:b/>
+                <w:bCs/>
+              </w:rPr>
             </w:rPrChange>
           </w:rPr>
           <w:t>Ref</w:t>
         </w:r>
-        <w:del w:id="6" w:author="Bilal" w:date="2019-02-01T01:17:00Z">
+      </w:ins>
+      <w:ins w:id="6" w:author="Hammad Khan" w:date="2019-02-02T15:05:00Z">
+        <w:r>
+          <w:rPr>
+            <w:rFonts w:eastAsiaTheme="minorHAnsi"/>
+            <w:sz w:val="32"/>
+            <w:szCs w:val="32"/>
+            <w:u w:val="single"/>
+            <w:shd w:val="clear" w:color="auto" w:fill="FFFFFF"/>
+            <w:rPrChange w:id="7" w:author="Hammad Khan" w:date="2019-02-02T15:06:00Z">
+              <w:rPr>
+                <w:shd w:val="clear" w:color="auto" w:fill="FFFFFF"/>
+              </w:rPr>
+            </w:rPrChange>
+          </w:rPr>
+          <w:t>erence</w:t>
+        </w:r>
+      </w:ins>
+      <w:ins w:id="8" w:author="Hammad Khan" w:date="2019-01-12T12:57:00Z">
+        <w:del w:id="9" w:author="Bilal" w:date="2019-02-01T01:17:00Z">
           <w:r>
             <w:rPr>
+              <w:rFonts w:eastAsiaTheme="minorHAnsi"/>
+              <w:sz w:val="32"/>
+              <w:szCs w:val="32"/>
+              <w:u w:val="single"/>
               <w:shd w:val="clear" w:color="auto" w:fill="FFFFFF"/>
-              <w:rPrChange w:id="7" w:author="Bilal" w:date="2019-02-01T01:17:00Z">
-                <w:rPr/>
+              <w:rPrChange w:id="10" w:author="Hammad Khan" w:date="2019-02-02T15:06:00Z">
+                <w:rPr>
+                  <w:b/>
+                  <w:bCs/>
+                </w:rPr>
               </w:rPrChange>
             </w:rPr>
             <w:delText>erence</w:delText>
@@ -1862,12 +1899,15 @@
         <w:spacing w:after="0" w:line="240" w:lineRule="auto"/>
         <w:ind w:left="900" w:hanging="900"/>
         <w:rPr>
-          <w:ins w:id="8" w:author="Hammad Khan" w:date="2019-01-12T13:45:00Z"/>
-          <w:rFonts w:ascii="Arial" w:eastAsia="Times New Roman" w:hAnsi="Arial" w:cs="Arial"/>
-          <w:color w:val="505050"/>
-          <w:rPrChange w:id="9" w:author="Bilal" w:date="2019-02-01T01:17:00Z">
+          <w:ins w:id="11" w:author="Hammad Khan" w:date="2019-01-12T13:45:00Z"/>
+          <w:rFonts w:ascii="Trebuchet MS" w:hAnsi="Trebuchet MS"/>
+          <w:color w:val="333333"/>
+          <w:sz w:val="18"/>
+          <w:szCs w:val="18"/>
+          <w:shd w:val="clear" w:color="auto" w:fill="FFFFFF"/>
+          <w:rPrChange w:id="12" w:author="Hammad Khan" w:date="2019-02-02T15:11:00Z">
             <w:rPr>
-              <w:ins w:id="10" w:author="Hammad Khan" w:date="2019-01-12T13:45:00Z"/>
+              <w:ins w:id="13" w:author="Hammad Khan" w:date="2019-01-12T13:45:00Z"/>
               <w:rFonts w:ascii="Arial" w:eastAsia="Times New Roman" w:hAnsi="Arial" w:cs="Arial"/>
               <w:color w:val="505050"/>
               <w:sz w:val="20"/>
@@ -1875,87 +1915,120 @@
             </w:rPr>
           </w:rPrChange>
         </w:rPr>
-        <w:pPrChange w:id="11" w:author="Bilal" w:date="2019-02-01T01:18:00Z">
+      </w:pPr>
+      <w:ins w:id="14" w:author="Hammad Khan" w:date="2019-01-12T13:45:00Z">
+        <w:r>
+          <w:rPr>
+            <w:rFonts w:ascii="Trebuchet MS" w:hAnsi="Trebuchet MS"/>
+            <w:color w:val="333333"/>
+            <w:sz w:val="18"/>
+            <w:szCs w:val="18"/>
+            <w:shd w:val="clear" w:color="auto" w:fill="FFFFFF"/>
+            <w:rPrChange w:id="15" w:author="Hammad Khan" w:date="2019-02-02T15:11:00Z">
+              <w:rPr/>
+            </w:rPrChange>
+          </w:rPr>
+          <w:t>[1]</w:t>
+        </w:r>
+        <w:r>
+          <w:rPr>
+            <w:rFonts w:ascii="Trebuchet MS" w:hAnsi="Trebuchet MS"/>
+            <w:color w:val="333333"/>
+            <w:sz w:val="18"/>
+            <w:szCs w:val="18"/>
+            <w:shd w:val="clear" w:color="auto" w:fill="FFFFFF"/>
+            <w:rPrChange w:id="16" w:author="Hammad Khan" w:date="2019-02-02T15:11:00Z">
+              <w:rPr/>
+            </w:rPrChange>
+          </w:rPr>
+          <w:tab/>
+        </w:r>
+      </w:ins>
+      <w:ins w:id="17" w:author="Hammad Khan" w:date="2019-01-20T18:28:00Z">
+        <w:r>
+          <w:rPr>
+            <w:rFonts w:ascii="Trebuchet MS" w:hAnsi="Trebuchet MS"/>
+            <w:color w:val="333333"/>
+            <w:sz w:val="18"/>
+            <w:szCs w:val="18"/>
+            <w:shd w:val="clear" w:color="auto" w:fill="FFFFFF"/>
+            <w:rPrChange w:id="18" w:author="Hammad Khan" w:date="2019-02-02T15:11:00Z">
+              <w:rPr/>
+            </w:rPrChange>
+          </w:rPr>
+          <w:t xml:space="preserve">Naresh Vurukonda, Thirumala Rao. “A Study on Data Storage Security Issues in Cloud Computing.” </w:t>
+        </w:r>
+        <w:r>
+          <w:rPr>
+            <w:rFonts w:ascii="Trebuchet MS" w:hAnsi="Trebuchet MS"/>
+            <w:i/>
+            <w:color w:val="333333"/>
+            <w:sz w:val="18"/>
+            <w:szCs w:val="18"/>
+            <w:shd w:val="clear" w:color="auto" w:fill="FFFFFF"/>
+            <w:rPrChange w:id="19" w:author="Hammad Khan" w:date="2019-02-02T15:14:00Z">
+              <w:rPr>
+                <w:i/>
+              </w:rPr>
+            </w:rPrChange>
+          </w:rPr>
+          <w:t>Procedia Computer Science</w:t>
+        </w:r>
+        <w:r>
+          <w:rPr>
+            <w:rFonts w:ascii="Trebuchet MS" w:hAnsi="Trebuchet MS"/>
+            <w:color w:val="333333"/>
+            <w:sz w:val="18"/>
+            <w:szCs w:val="18"/>
+            <w:shd w:val="clear" w:color="auto" w:fill="FFFFFF"/>
+            <w:rPrChange w:id="20" w:author="Hammad Khan" w:date="2019-02-02T15:11:00Z">
+              <w:rPr/>
+            </w:rPrChange>
+          </w:rPr>
+          <w:t>, vol. 92, pp. 128-135, 2016</w:t>
+        </w:r>
+      </w:ins>
+      <w:ins w:id="21" w:author="Hammad Khan" w:date="2019-01-12T13:02:00Z">
+        <w:r>
+          <w:rPr>
+            <w:rFonts w:ascii="Trebuchet MS" w:hAnsi="Trebuchet MS"/>
+            <w:color w:val="333333"/>
+            <w:sz w:val="18"/>
+            <w:szCs w:val="18"/>
+            <w:shd w:val="clear" w:color="auto" w:fill="FFFFFF"/>
+            <w:rPrChange w:id="22" w:author="Hammad Khan" w:date="2019-02-02T15:11:00Z">
+              <w:rPr/>
+            </w:rPrChange>
+          </w:rPr>
+          <w:t>.</w:t>
+        </w:r>
+      </w:ins>
+    </w:p>
+    <w:p>
+      <w:pPr>
+        <w:spacing w:after="0" w:line="240" w:lineRule="auto"/>
+        <w:ind w:left="900" w:hanging="900"/>
+        <w:jc w:val="both"/>
+        <w:rPr>
+          <w:ins w:id="23" w:author="Hammad Khan" w:date="2019-01-20T18:41:00Z"/>
+          <w:rFonts w:ascii="Trebuchet MS" w:hAnsi="Trebuchet MS"/>
+          <w:color w:val="333333"/>
+          <w:sz w:val="18"/>
+          <w:szCs w:val="18"/>
+          <w:shd w:val="clear" w:color="auto" w:fill="FFFFFF"/>
+          <w:rPrChange w:id="24" w:author="Hammad Khan" w:date="2019-02-02T15:11:00Z">
+            <w:rPr>
+              <w:ins w:id="25" w:author="Hammad Khan" w:date="2019-01-20T18:41:00Z"/>
+            </w:rPr>
+          </w:rPrChange>
+        </w:rPr>
+        <w:pPrChange w:id="26" w:author="Hammad Khan" w:date="2019-01-20T21:13:00Z">
           <w:pPr>
             <w:spacing w:after="0" w:line="240" w:lineRule="auto"/>
             <w:ind w:left="900" w:hanging="900"/>
           </w:pPr>
         </w:pPrChange>
       </w:pPr>
-      <w:ins w:id="12" w:author="Hammad Khan" w:date="2019-01-12T13:45:00Z">
-        <w:r>
-          <w:t>[1]</w:t>
-        </w:r>
-        <w:r>
-          <w:tab/>
-        </w:r>
-      </w:ins>
-      <w:proofErr w:type="spellStart"/>
-      <w:ins w:id="13" w:author="Hammad Khan" w:date="2019-01-20T18:28:00Z">
-        <w:r>
-          <w:t>Naresh</w:t>
-        </w:r>
-        <w:proofErr w:type="spellEnd"/>
-        <w:r>
-          <w:t xml:space="preserve"> </w:t>
-        </w:r>
-        <w:proofErr w:type="spellStart"/>
-        <w:r>
-          <w:t>Vurukonda</w:t>
-        </w:r>
-        <w:proofErr w:type="spellEnd"/>
-        <w:r>
-          <w:t xml:space="preserve">, </w:t>
-        </w:r>
-        <w:proofErr w:type="spellStart"/>
-        <w:r>
-          <w:t>Thirumala</w:t>
-        </w:r>
-        <w:proofErr w:type="spellEnd"/>
-        <w:r>
-          <w:t xml:space="preserve"> </w:t>
-        </w:r>
-        <w:proofErr w:type="spellStart"/>
-        <w:r>
-          <w:t>Rao</w:t>
-        </w:r>
-        <w:proofErr w:type="spellEnd"/>
-        <w:r>
-          <w:t xml:space="preserve">. “A Study on Data Storage Security Issues in Cloud Computing.” </w:t>
-        </w:r>
-        <w:proofErr w:type="spellStart"/>
-        <w:proofErr w:type="gramStart"/>
-        <w:r>
-          <w:rPr>
-            <w:rPrChange w:id="14" w:author="Bilal" w:date="2019-02-01T01:17:00Z">
-              <w:rPr>
-                <w:i/>
-              </w:rPr>
-            </w:rPrChange>
-          </w:rPr>
-          <w:t>Procedia</w:t>
-        </w:r>
-        <w:proofErr w:type="spellEnd"/>
-        <w:r>
-          <w:rPr>
-            <w:rPrChange w:id="15" w:author="Bilal" w:date="2019-02-01T01:17:00Z">
-              <w:rPr>
-                <w:i/>
-              </w:rPr>
-            </w:rPrChange>
-          </w:rPr>
-          <w:t xml:space="preserve"> Computer Science</w:t>
-        </w:r>
-        <w:r>
-          <w:t>, vol. 92, pp. 128-135, 2016</w:t>
-        </w:r>
-      </w:ins>
-      <w:ins w:id="16" w:author="Hammad Khan" w:date="2019-01-12T13:02:00Z">
-        <w:r>
-          <w:t>.</w:t>
-        </w:r>
-      </w:ins>
-      <w:proofErr w:type="gramEnd"/>
     </w:p>
     <w:p>
       <w:pPr>
@@ -1963,9 +2036,19 @@
         <w:ind w:left="900" w:hanging="900"/>
         <w:jc w:val="both"/>
         <w:rPr>
-          <w:ins w:id="17" w:author="Hammad Khan" w:date="2019-01-20T18:41:00Z"/>
-        </w:rPr>
-        <w:pPrChange w:id="18" w:author="Hammad Khan" w:date="2019-01-20T21:13:00Z">
+          <w:ins w:id="27" w:author="Hammad Khan" w:date="2019-01-20T18:41:00Z"/>
+          <w:rFonts w:ascii="Trebuchet MS" w:hAnsi="Trebuchet MS"/>
+          <w:color w:val="333333"/>
+          <w:sz w:val="18"/>
+          <w:szCs w:val="18"/>
+          <w:shd w:val="clear" w:color="auto" w:fill="FFFFFF"/>
+          <w:rPrChange w:id="28" w:author="Hammad Khan" w:date="2019-02-02T15:11:00Z">
+            <w:rPr>
+              <w:ins w:id="29" w:author="Hammad Khan" w:date="2019-01-20T18:41:00Z"/>
+            </w:rPr>
+          </w:rPrChange>
+        </w:rPr>
+        <w:pPrChange w:id="30" w:author="Hammad Khan" w:date="2019-01-20T21:13:00Z">
           <w:pPr>
             <w:spacing w:after="0" w:line="240" w:lineRule="auto"/>
             <w:ind w:left="900" w:hanging="900"/>
@@ -1979,159 +2062,17 @@
         <w:ind w:left="900" w:hanging="900"/>
         <w:jc w:val="both"/>
         <w:rPr>
-          <w:ins w:id="19" w:author="Hammad Khan" w:date="2019-01-20T18:41:00Z"/>
-        </w:rPr>
-        <w:pPrChange w:id="20" w:author="Hammad Khan" w:date="2019-01-20T21:13:00Z">
-          <w:pPr>
-            <w:spacing w:after="0" w:line="240" w:lineRule="auto"/>
-            <w:ind w:left="900" w:hanging="900"/>
-          </w:pPr>
-        </w:pPrChange>
-      </w:pPr>
-    </w:p>
-    <w:p>
-      <w:pPr>
-        <w:spacing w:after="0" w:line="240" w:lineRule="auto"/>
-        <w:ind w:left="900" w:hanging="900"/>
-        <w:jc w:val="both"/>
-        <w:rPr>
-          <w:ins w:id="21" w:author="Hammad Khan" w:date="2019-01-12T13:45:00Z"/>
-        </w:rPr>
-        <w:pPrChange w:id="22" w:author="Hammad Khan" w:date="2019-01-20T21:13:00Z">
-          <w:pPr>
-            <w:spacing w:after="0" w:line="240" w:lineRule="auto"/>
-            <w:ind w:left="900" w:hanging="900"/>
-          </w:pPr>
-        </w:pPrChange>
-      </w:pPr>
-      <w:proofErr w:type="gramStart"/>
-      <w:ins w:id="23" w:author="Hammad Khan" w:date="2019-01-20T18:41:00Z">
-        <w:r>
-          <w:t>[2]</w:t>
-        </w:r>
-        <w:r>
-          <w:tab/>
-          <w:t>B. Hati Karishna, S. Kiran Dr., G. Murali, R. Pradeep Kumar Reddy.</w:t>
-        </w:r>
-        <w:proofErr w:type="gramEnd"/>
-        <w:r>
-          <w:t xml:space="preserve"> </w:t>
-        </w:r>
-        <w:proofErr w:type="gramStart"/>
-        <w:r>
-          <w:t>“Security Issues in Service Model of Cloud Computing Environment.”</w:t>
-        </w:r>
-        <w:proofErr w:type="gramEnd"/>
-        <w:r>
-          <w:t xml:space="preserve"> </w:t>
-        </w:r>
-        <w:proofErr w:type="gramStart"/>
-        <w:r>
-          <w:rPr>
-            <w:i/>
-          </w:rPr>
-          <w:t xml:space="preserve">Procedia Computer Science, </w:t>
-        </w:r>
-        <w:r>
-          <w:t>vol. 87, pp. 246-251, 2016.</w:t>
-        </w:r>
-      </w:ins>
-      <w:proofErr w:type="gramEnd"/>
-    </w:p>
-    <w:p>
-      <w:pPr>
-        <w:spacing w:after="0" w:line="240" w:lineRule="auto"/>
-        <w:ind w:left="900" w:hanging="900"/>
-        <w:jc w:val="both"/>
-        <w:rPr>
-          <w:ins w:id="24" w:author="Hammad Khan" w:date="2019-01-12T13:45:00Z"/>
-        </w:rPr>
-        <w:pPrChange w:id="25" w:author="Hammad Khan" w:date="2019-01-20T21:13:00Z">
-          <w:pPr>
-            <w:spacing w:after="0" w:line="240" w:lineRule="auto"/>
-            <w:ind w:left="900" w:hanging="900"/>
-          </w:pPr>
-        </w:pPrChange>
-      </w:pPr>
-    </w:p>
-    <w:p>
-      <w:pPr>
-        <w:spacing w:after="0" w:line="240" w:lineRule="auto"/>
-        <w:ind w:left="900" w:hanging="900"/>
-        <w:jc w:val="both"/>
-        <w:rPr>
-          <w:ins w:id="26" w:author="Hammad Khan" w:date="2019-01-20T18:26:00Z"/>
-        </w:rPr>
-        <w:pPrChange w:id="27" w:author="Hammad Khan" w:date="2019-01-20T21:13:00Z">
-          <w:pPr>
-            <w:spacing w:after="0" w:line="240" w:lineRule="auto"/>
-            <w:ind w:left="900" w:hanging="900"/>
-          </w:pPr>
-        </w:pPrChange>
-      </w:pPr>
-      <w:ins w:id="28" w:author="Hammad Khan" w:date="2019-01-12T13:46:00Z">
-        <w:r>
-          <w:lastRenderedPageBreak/>
-          <w:t>[</w:t>
-        </w:r>
-      </w:ins>
-      <w:ins w:id="29" w:author="Hammad Khan" w:date="2019-01-20T18:41:00Z">
-        <w:r>
-          <w:t>3</w:t>
-        </w:r>
-      </w:ins>
-      <w:ins w:id="30" w:author="Hammad Khan" w:date="2019-01-12T13:46:00Z">
-        <w:r>
-          <w:t>]</w:t>
-        </w:r>
-        <w:r>
-          <w:tab/>
-        </w:r>
-      </w:ins>
-      <w:ins w:id="31" w:author="Hammad Khan" w:date="2019-01-20T18:29:00Z">
-        <w:r>
-          <w:t>R. Velumadhava Rao, K. Selvamani</w:t>
-        </w:r>
-        <w:r>
-          <w:t xml:space="preserve">. </w:t>
-        </w:r>
-        <w:proofErr w:type="gramStart"/>
-        <w:r>
-          <w:t>“</w:t>
-        </w:r>
-        <w:r>
-          <w:t>Data Security Challenges and Its Solutions in CloudComputing</w:t>
-        </w:r>
-        <w:r>
-          <w:t>.”</w:t>
-        </w:r>
-        <w:proofErr w:type="gramEnd"/>
-        <w:r>
-          <w:t xml:space="preserve"> </w:t>
-        </w:r>
-        <w:r>
-          <w:rPr>
-            <w:i/>
-          </w:rPr>
-          <w:t>Procedia Computer Science</w:t>
-        </w:r>
-        <w:r>
-          <w:t>, vol. 48, pp. 204-209, Jan. 2015</w:t>
-        </w:r>
-      </w:ins>
-      <w:ins w:id="32" w:author="Hammad Khan" w:date="2019-01-20T18:26:00Z">
-        <w:r>
-          <w:t>.</w:t>
-        </w:r>
-      </w:ins>
-    </w:p>
-    <w:p>
-      <w:pPr>
-        <w:spacing w:after="0" w:line="240" w:lineRule="auto"/>
-        <w:ind w:left="900" w:hanging="900"/>
-        <w:jc w:val="both"/>
-        <w:rPr>
-          <w:ins w:id="33" w:author="Hammad Khan" w:date="2019-01-12T13:46:00Z"/>
+          <w:ins w:id="31" w:author="Hammad Khan" w:date="2019-01-12T13:45:00Z"/>
+          <w:rFonts w:ascii="Trebuchet MS" w:hAnsi="Trebuchet MS"/>
+          <w:color w:val="333333"/>
+          <w:sz w:val="18"/>
+          <w:szCs w:val="18"/>
+          <w:shd w:val="clear" w:color="auto" w:fill="FFFFFF"/>
+          <w:rPrChange w:id="32" w:author="Hammad Khan" w:date="2019-02-02T15:11:00Z">
+            <w:rPr>
+              <w:ins w:id="33" w:author="Hammad Khan" w:date="2019-01-12T13:45:00Z"/>
+            </w:rPr>
+          </w:rPrChange>
         </w:rPr>
         <w:pPrChange w:id="34" w:author="Hammad Khan" w:date="2019-01-20T21:13:00Z">
           <w:pPr>
@@ -2140,6 +2081,79 @@
           </w:pPr>
         </w:pPrChange>
       </w:pPr>
+      <w:ins w:id="35" w:author="Hammad Khan" w:date="2019-01-20T18:41:00Z">
+        <w:r>
+          <w:rPr>
+            <w:rFonts w:ascii="Trebuchet MS" w:hAnsi="Trebuchet MS"/>
+            <w:color w:val="333333"/>
+            <w:sz w:val="18"/>
+            <w:szCs w:val="18"/>
+            <w:shd w:val="clear" w:color="auto" w:fill="FFFFFF"/>
+            <w:rPrChange w:id="36" w:author="Hammad Khan" w:date="2019-02-02T15:11:00Z">
+              <w:rPr/>
+            </w:rPrChange>
+          </w:rPr>
+          <w:t>[2]</w:t>
+        </w:r>
+        <w:r>
+          <w:rPr>
+            <w:rFonts w:ascii="Trebuchet MS" w:hAnsi="Trebuchet MS"/>
+            <w:color w:val="333333"/>
+            <w:sz w:val="18"/>
+            <w:szCs w:val="18"/>
+            <w:shd w:val="clear" w:color="auto" w:fill="FFFFFF"/>
+            <w:rPrChange w:id="37" w:author="Hammad Khan" w:date="2019-02-02T15:11:00Z">
+              <w:rPr/>
+            </w:rPrChange>
+          </w:rPr>
+          <w:tab/>
+          <w:t xml:space="preserve">B. Hati Karishna, S. Kiran Dr., G. Murali, R. Pradeep Kumar Reddy. “Security Issues in Service Model of Cloud Computing Environment.” </w:t>
+        </w:r>
+        <w:r>
+          <w:rPr>
+            <w:rFonts w:ascii="Trebuchet MS" w:hAnsi="Trebuchet MS"/>
+            <w:i/>
+            <w:color w:val="333333"/>
+            <w:sz w:val="18"/>
+            <w:szCs w:val="18"/>
+            <w:shd w:val="clear" w:color="auto" w:fill="FFFFFF"/>
+            <w:rPrChange w:id="38" w:author="Hammad Khan" w:date="2019-02-02T15:14:00Z">
+              <w:rPr>
+                <w:i/>
+              </w:rPr>
+            </w:rPrChange>
+          </w:rPr>
+          <w:t>Procedia Computer Science</w:t>
+        </w:r>
+        <w:r>
+          <w:rPr>
+            <w:rFonts w:ascii="Trebuchet MS" w:hAnsi="Trebuchet MS"/>
+            <w:color w:val="333333"/>
+            <w:sz w:val="18"/>
+            <w:szCs w:val="18"/>
+            <w:shd w:val="clear" w:color="auto" w:fill="FFFFFF"/>
+            <w:rPrChange w:id="39" w:author="Hammad Khan" w:date="2019-02-02T15:11:00Z">
+              <w:rPr>
+                <w:i/>
+              </w:rPr>
+            </w:rPrChange>
+          </w:rPr>
+          <w:t xml:space="preserve">, </w:t>
+        </w:r>
+        <w:r>
+          <w:rPr>
+            <w:rFonts w:ascii="Trebuchet MS" w:hAnsi="Trebuchet MS"/>
+            <w:color w:val="333333"/>
+            <w:sz w:val="18"/>
+            <w:szCs w:val="18"/>
+            <w:shd w:val="clear" w:color="auto" w:fill="FFFFFF"/>
+            <w:rPrChange w:id="40" w:author="Hammad Khan" w:date="2019-02-02T15:11:00Z">
+              <w:rPr/>
+            </w:rPrChange>
+          </w:rPr>
+          <w:t>vol. 87, pp. 246-251, 2016.</w:t>
+        </w:r>
+      </w:ins>
     </w:p>
     <w:p>
       <w:pPr>
@@ -2147,13 +2161,19 @@
         <w:ind w:left="900" w:hanging="900"/>
         <w:jc w:val="both"/>
         <w:rPr>
-          <w:ins w:id="35" w:author="Hammad Khan" w:date="2019-01-12T13:46:00Z"/>
-          <w:rFonts w:ascii="Arial" w:eastAsia="Times New Roman" w:hAnsi="Arial" w:cs="Arial"/>
-          <w:color w:val="505050"/>
-          <w:sz w:val="20"/>
-          <w:szCs w:val="20"/>
-        </w:rPr>
-        <w:pPrChange w:id="36" w:author="Hammad Khan" w:date="2019-01-20T21:13:00Z">
+          <w:ins w:id="41" w:author="Hammad Khan" w:date="2019-01-12T13:45:00Z"/>
+          <w:rFonts w:ascii="Trebuchet MS" w:hAnsi="Trebuchet MS"/>
+          <w:color w:val="333333"/>
+          <w:sz w:val="18"/>
+          <w:szCs w:val="18"/>
+          <w:shd w:val="clear" w:color="auto" w:fill="FFFFFF"/>
+          <w:rPrChange w:id="42" w:author="Hammad Khan" w:date="2019-02-02T15:11:00Z">
+            <w:rPr>
+              <w:ins w:id="43" w:author="Hammad Khan" w:date="2019-01-12T13:45:00Z"/>
+            </w:rPr>
+          </w:rPrChange>
+        </w:rPr>
+        <w:pPrChange w:id="44" w:author="Hammad Khan" w:date="2019-01-20T21:13:00Z">
           <w:pPr>
             <w:spacing w:after="0" w:line="240" w:lineRule="auto"/>
             <w:ind w:left="900" w:hanging="900"/>
@@ -2165,21 +2185,233 @@
       <w:pPr>
         <w:spacing w:after="0" w:line="240" w:lineRule="auto"/>
         <w:ind w:left="900" w:hanging="900"/>
-        <w:jc w:val="both"/>
-        <w:rPr>
-          <w:ins w:id="37" w:author="Hammad Khan" w:date="2019-01-20T18:15:00Z"/>
-        </w:rPr>
-        <w:pPrChange w:id="38" w:author="Hammad Khan" w:date="2019-01-20T21:13:00Z">
+        <w:rPr>
+          <w:ins w:id="45" w:author="Hammad Khan" w:date="2019-01-20T18:26:00Z"/>
+          <w:rFonts w:ascii="Trebuchet MS" w:hAnsi="Trebuchet MS"/>
+          <w:color w:val="333333"/>
+          <w:sz w:val="18"/>
+          <w:szCs w:val="18"/>
+          <w:shd w:val="clear" w:color="auto" w:fill="FFFFFF"/>
+          <w:rPrChange w:id="46" w:author="Hammad Khan" w:date="2019-02-02T15:11:00Z">
+            <w:rPr>
+              <w:ins w:id="47" w:author="Hammad Khan" w:date="2019-01-20T18:26:00Z"/>
+            </w:rPr>
+          </w:rPrChange>
+        </w:rPr>
+        <w:pPrChange w:id="48" w:author="Hammad Khan" w:date="2019-02-02T15:12:00Z">
           <w:pPr>
             <w:spacing w:after="0" w:line="240" w:lineRule="auto"/>
             <w:ind w:left="900" w:hanging="900"/>
           </w:pPr>
         </w:pPrChange>
       </w:pPr>
-      <w:ins w:id="39" w:author="Hammad Khan" w:date="2019-01-12T13:46:00Z">
-        <w:r>
-          <w:rPr>
-            <w:rPrChange w:id="40" w:author="Hammad Khan" w:date="2019-01-20T18:17:00Z">
+      <w:ins w:id="49" w:author="Hammad Khan" w:date="2019-01-12T13:46:00Z">
+        <w:r>
+          <w:rPr>
+            <w:rFonts w:ascii="Trebuchet MS" w:hAnsi="Trebuchet MS"/>
+            <w:color w:val="333333"/>
+            <w:sz w:val="18"/>
+            <w:szCs w:val="18"/>
+            <w:shd w:val="clear" w:color="auto" w:fill="FFFFFF"/>
+            <w:rPrChange w:id="50" w:author="Hammad Khan" w:date="2019-02-02T15:11:00Z">
+              <w:rPr/>
+            </w:rPrChange>
+          </w:rPr>
+          <w:t>[</w:t>
+        </w:r>
+      </w:ins>
+      <w:ins w:id="51" w:author="Hammad Khan" w:date="2019-01-20T18:41:00Z">
+        <w:r>
+          <w:rPr>
+            <w:rFonts w:ascii="Trebuchet MS" w:hAnsi="Trebuchet MS"/>
+            <w:color w:val="333333"/>
+            <w:sz w:val="18"/>
+            <w:szCs w:val="18"/>
+            <w:shd w:val="clear" w:color="auto" w:fill="FFFFFF"/>
+            <w:rPrChange w:id="52" w:author="Hammad Khan" w:date="2019-02-02T15:11:00Z">
+              <w:rPr/>
+            </w:rPrChange>
+          </w:rPr>
+          <w:t>3</w:t>
+        </w:r>
+      </w:ins>
+      <w:ins w:id="53" w:author="Hammad Khan" w:date="2019-01-12T13:46:00Z">
+        <w:r>
+          <w:rPr>
+            <w:rFonts w:ascii="Trebuchet MS" w:hAnsi="Trebuchet MS"/>
+            <w:color w:val="333333"/>
+            <w:sz w:val="18"/>
+            <w:szCs w:val="18"/>
+            <w:shd w:val="clear" w:color="auto" w:fill="FFFFFF"/>
+            <w:rPrChange w:id="54" w:author="Hammad Khan" w:date="2019-02-02T15:11:00Z">
+              <w:rPr/>
+            </w:rPrChange>
+          </w:rPr>
+          <w:t>]</w:t>
+        </w:r>
+        <w:r>
+          <w:rPr>
+            <w:rFonts w:ascii="Trebuchet MS" w:hAnsi="Trebuchet MS"/>
+            <w:color w:val="333333"/>
+            <w:sz w:val="18"/>
+            <w:szCs w:val="18"/>
+            <w:shd w:val="clear" w:color="auto" w:fill="FFFFFF"/>
+            <w:rPrChange w:id="55" w:author="Hammad Khan" w:date="2019-02-02T15:11:00Z">
+              <w:rPr/>
+            </w:rPrChange>
+          </w:rPr>
+          <w:tab/>
+        </w:r>
+      </w:ins>
+      <w:ins w:id="56" w:author="Hammad Khan" w:date="2019-01-20T18:29:00Z">
+        <w:r>
+          <w:rPr>
+            <w:rFonts w:ascii="Trebuchet MS" w:hAnsi="Trebuchet MS"/>
+            <w:color w:val="333333"/>
+            <w:sz w:val="18"/>
+            <w:szCs w:val="18"/>
+            <w:shd w:val="clear" w:color="auto" w:fill="FFFFFF"/>
+            <w:rPrChange w:id="57" w:author="Hammad Khan" w:date="2019-02-02T15:11:00Z">
+              <w:rPr/>
+            </w:rPrChange>
+          </w:rPr>
+          <w:t xml:space="preserve">R. Velumadhava Rao, K. Selvamani. “Data Security Challenges and Its Solutions in CloudComputing.” </w:t>
+        </w:r>
+        <w:bookmarkStart w:id="58" w:name="_GoBack"/>
+        <w:r>
+          <w:rPr>
+            <w:rFonts w:ascii="Trebuchet MS" w:hAnsi="Trebuchet MS"/>
+            <w:i/>
+            <w:color w:val="333333"/>
+            <w:sz w:val="18"/>
+            <w:szCs w:val="18"/>
+            <w:shd w:val="clear" w:color="auto" w:fill="FFFFFF"/>
+            <w:rPrChange w:id="59" w:author="Hammad Khan" w:date="2019-02-02T15:15:00Z">
+              <w:rPr>
+                <w:i/>
+              </w:rPr>
+            </w:rPrChange>
+          </w:rPr>
+          <w:t>Procedia Computer Science</w:t>
+        </w:r>
+        <w:bookmarkEnd w:id="58"/>
+        <w:r>
+          <w:rPr>
+            <w:rFonts w:ascii="Trebuchet MS" w:hAnsi="Trebuchet MS"/>
+            <w:color w:val="333333"/>
+            <w:sz w:val="18"/>
+            <w:szCs w:val="18"/>
+            <w:shd w:val="clear" w:color="auto" w:fill="FFFFFF"/>
+            <w:rPrChange w:id="60" w:author="Hammad Khan" w:date="2019-02-02T15:11:00Z">
+              <w:rPr/>
+            </w:rPrChange>
+          </w:rPr>
+          <w:t>, vol. 48, pp. 204-209, Jan. 2015</w:t>
+        </w:r>
+      </w:ins>
+      <w:ins w:id="61" w:author="Hammad Khan" w:date="2019-01-20T18:26:00Z">
+        <w:r>
+          <w:rPr>
+            <w:rFonts w:ascii="Trebuchet MS" w:hAnsi="Trebuchet MS"/>
+            <w:color w:val="333333"/>
+            <w:sz w:val="18"/>
+            <w:szCs w:val="18"/>
+            <w:shd w:val="clear" w:color="auto" w:fill="FFFFFF"/>
+            <w:rPrChange w:id="62" w:author="Hammad Khan" w:date="2019-02-02T15:11:00Z">
+              <w:rPr/>
+            </w:rPrChange>
+          </w:rPr>
+          <w:t>.</w:t>
+        </w:r>
+      </w:ins>
+    </w:p>
+    <w:p>
+      <w:pPr>
+        <w:spacing w:after="0" w:line="240" w:lineRule="auto"/>
+        <w:ind w:left="900" w:hanging="900"/>
+        <w:rPr>
+          <w:ins w:id="63" w:author="Hammad Khan" w:date="2019-01-12T13:46:00Z"/>
+          <w:rFonts w:ascii="Trebuchet MS" w:hAnsi="Trebuchet MS"/>
+          <w:color w:val="333333"/>
+          <w:sz w:val="18"/>
+          <w:szCs w:val="18"/>
+          <w:shd w:val="clear" w:color="auto" w:fill="FFFFFF"/>
+          <w:rPrChange w:id="64" w:author="Hammad Khan" w:date="2019-02-02T15:12:00Z">
+            <w:rPr>
+              <w:ins w:id="65" w:author="Hammad Khan" w:date="2019-01-12T13:46:00Z"/>
+            </w:rPr>
+          </w:rPrChange>
+        </w:rPr>
+        <w:pPrChange w:id="66" w:author="Hammad Khan" w:date="2019-02-02T15:12:00Z">
+          <w:pPr>
+            <w:spacing w:after="0" w:line="240" w:lineRule="auto"/>
+            <w:ind w:left="900" w:hanging="900"/>
+          </w:pPr>
+        </w:pPrChange>
+      </w:pPr>
+    </w:p>
+    <w:p>
+      <w:pPr>
+        <w:spacing w:after="0" w:line="240" w:lineRule="auto"/>
+        <w:ind w:left="900" w:hanging="900"/>
+        <w:rPr>
+          <w:ins w:id="67" w:author="Hammad Khan" w:date="2019-01-12T13:46:00Z"/>
+          <w:rFonts w:ascii="Trebuchet MS" w:hAnsi="Trebuchet MS"/>
+          <w:color w:val="333333"/>
+          <w:sz w:val="18"/>
+          <w:szCs w:val="18"/>
+          <w:shd w:val="clear" w:color="auto" w:fill="FFFFFF"/>
+          <w:rPrChange w:id="68" w:author="Hammad Khan" w:date="2019-02-02T15:12:00Z">
+            <w:rPr>
+              <w:ins w:id="69" w:author="Hammad Khan" w:date="2019-01-12T13:46:00Z"/>
+              <w:rFonts w:ascii="Arial" w:eastAsia="Times New Roman" w:hAnsi="Arial" w:cs="Arial"/>
+              <w:color w:val="505050"/>
+              <w:sz w:val="20"/>
+              <w:szCs w:val="20"/>
+            </w:rPr>
+          </w:rPrChange>
+        </w:rPr>
+        <w:pPrChange w:id="70" w:author="Hammad Khan" w:date="2019-02-02T15:12:00Z">
+          <w:pPr>
+            <w:spacing w:after="0" w:line="240" w:lineRule="auto"/>
+            <w:ind w:left="900" w:hanging="900"/>
+          </w:pPr>
+        </w:pPrChange>
+      </w:pPr>
+    </w:p>
+    <w:p>
+      <w:pPr>
+        <w:spacing w:after="0" w:line="240" w:lineRule="auto"/>
+        <w:ind w:left="900" w:hanging="900"/>
+        <w:rPr>
+          <w:ins w:id="71" w:author="Hammad Khan" w:date="2019-01-20T18:15:00Z"/>
+          <w:rFonts w:ascii="Trebuchet MS" w:hAnsi="Trebuchet MS"/>
+          <w:color w:val="333333"/>
+          <w:sz w:val="18"/>
+          <w:szCs w:val="18"/>
+          <w:shd w:val="clear" w:color="auto" w:fill="FFFFFF"/>
+          <w:rPrChange w:id="72" w:author="Hammad Khan" w:date="2019-02-02T15:12:00Z">
+            <w:rPr>
+              <w:ins w:id="73" w:author="Hammad Khan" w:date="2019-01-20T18:15:00Z"/>
+            </w:rPr>
+          </w:rPrChange>
+        </w:rPr>
+        <w:pPrChange w:id="74" w:author="Hammad Khan" w:date="2019-02-02T15:12:00Z">
+          <w:pPr>
+            <w:spacing w:after="0" w:line="240" w:lineRule="auto"/>
+            <w:ind w:left="900" w:hanging="900"/>
+          </w:pPr>
+        </w:pPrChange>
+      </w:pPr>
+      <w:ins w:id="75" w:author="Hammad Khan" w:date="2019-01-12T13:46:00Z">
+        <w:r>
+          <w:rPr>
+            <w:rFonts w:ascii="Trebuchet MS" w:hAnsi="Trebuchet MS"/>
+            <w:color w:val="333333"/>
+            <w:sz w:val="18"/>
+            <w:szCs w:val="18"/>
+            <w:shd w:val="clear" w:color="auto" w:fill="FFFFFF"/>
+            <w:rPrChange w:id="76" w:author="Hammad Khan" w:date="2019-02-02T15:12:00Z">
               <w:rPr>
                 <w:rFonts w:ascii="Arial" w:eastAsia="Times New Roman" w:hAnsi="Arial" w:cs="Arial"/>
                 <w:color w:val="505050"/>
@@ -2191,15 +2423,30 @@
           <w:t>[</w:t>
         </w:r>
       </w:ins>
-      <w:ins w:id="41" w:author="Hammad Khan" w:date="2019-01-20T18:41:00Z">
-        <w:r>
+      <w:ins w:id="77" w:author="Hammad Khan" w:date="2019-01-20T18:41:00Z">
+        <w:r>
+          <w:rPr>
+            <w:rFonts w:ascii="Trebuchet MS" w:hAnsi="Trebuchet MS"/>
+            <w:color w:val="333333"/>
+            <w:sz w:val="18"/>
+            <w:szCs w:val="18"/>
+            <w:shd w:val="clear" w:color="auto" w:fill="FFFFFF"/>
+            <w:rPrChange w:id="78" w:author="Hammad Khan" w:date="2019-02-02T15:12:00Z">
+              <w:rPr/>
+            </w:rPrChange>
+          </w:rPr>
           <w:t>4</w:t>
         </w:r>
       </w:ins>
-      <w:ins w:id="42" w:author="Hammad Khan" w:date="2019-01-12T13:46:00Z">
-        <w:r>
-          <w:rPr>
-            <w:rPrChange w:id="43" w:author="Hammad Khan" w:date="2019-01-20T18:17:00Z">
+      <w:ins w:id="79" w:author="Hammad Khan" w:date="2019-01-12T13:46:00Z">
+        <w:r>
+          <w:rPr>
+            <w:rFonts w:ascii="Trebuchet MS" w:hAnsi="Trebuchet MS"/>
+            <w:color w:val="333333"/>
+            <w:sz w:val="18"/>
+            <w:szCs w:val="18"/>
+            <w:shd w:val="clear" w:color="auto" w:fill="FFFFFF"/>
+            <w:rPrChange w:id="80" w:author="Hammad Khan" w:date="2019-02-02T15:12:00Z">
               <w:rPr>
                 <w:rFonts w:ascii="Arial" w:eastAsia="Times New Roman" w:hAnsi="Arial" w:cs="Arial"/>
                 <w:color w:val="505050"/>
@@ -2212,44 +2459,108 @@
         </w:r>
         <w:r>
           <w:rPr>
-            <w:rFonts w:ascii="Arial" w:eastAsia="Times New Roman" w:hAnsi="Arial" w:cs="Arial"/>
-            <w:color w:val="505050"/>
-            <w:sz w:val="20"/>
-            <w:szCs w:val="20"/>
+            <w:rFonts w:ascii="Trebuchet MS" w:hAnsi="Trebuchet MS"/>
+            <w:color w:val="333333"/>
+            <w:sz w:val="18"/>
+            <w:szCs w:val="18"/>
+            <w:shd w:val="clear" w:color="auto" w:fill="FFFFFF"/>
+            <w:rPrChange w:id="81" w:author="Hammad Khan" w:date="2019-02-02T15:12:00Z">
+              <w:rPr>
+                <w:rFonts w:ascii="Arial" w:eastAsia="Times New Roman" w:hAnsi="Arial" w:cs="Arial"/>
+                <w:color w:val="505050"/>
+                <w:sz w:val="20"/>
+                <w:szCs w:val="20"/>
+              </w:rPr>
+            </w:rPrChange>
           </w:rPr>
           <w:tab/>
         </w:r>
       </w:ins>
-      <w:ins w:id="44" w:author="Hammad Khan" w:date="2019-01-12T13:47:00Z">
-        <w:r>
+      <w:ins w:id="82" w:author="Hammad Khan" w:date="2019-01-12T13:47:00Z">
+        <w:r>
+          <w:rPr>
+            <w:rFonts w:ascii="Trebuchet MS" w:hAnsi="Trebuchet MS"/>
+            <w:color w:val="333333"/>
+            <w:sz w:val="18"/>
+            <w:szCs w:val="18"/>
+            <w:shd w:val="clear" w:color="auto" w:fill="FFFFFF"/>
+            <w:rPrChange w:id="83" w:author="Hammad Khan" w:date="2019-02-02T15:11:00Z">
+              <w:rPr/>
+            </w:rPrChange>
+          </w:rPr>
           <w:t xml:space="preserve">Mazhar Ali, </w:t>
         </w:r>
       </w:ins>
-      <w:ins w:id="45" w:author="Hammad Khan" w:date="2019-01-12T13:48:00Z">
-        <w:r>
+      <w:ins w:id="84" w:author="Hammad Khan" w:date="2019-01-12T13:48:00Z">
+        <w:r>
+          <w:rPr>
+            <w:rFonts w:ascii="Trebuchet MS" w:hAnsi="Trebuchet MS"/>
+            <w:color w:val="333333"/>
+            <w:sz w:val="18"/>
+            <w:szCs w:val="18"/>
+            <w:shd w:val="clear" w:color="auto" w:fill="FFFFFF"/>
+            <w:rPrChange w:id="85" w:author="Hammad Khan" w:date="2019-02-02T15:11:00Z">
+              <w:rPr/>
+            </w:rPrChange>
+          </w:rPr>
           <w:t>Samee U. Khan, Athanasios V. Vasilakos</w:t>
         </w:r>
       </w:ins>
-      <w:ins w:id="46" w:author="Hammad Khan" w:date="2019-01-12T13:47:00Z">
-        <w:r>
+      <w:ins w:id="86" w:author="Hammad Khan" w:date="2019-01-12T13:47:00Z">
+        <w:r>
+          <w:rPr>
+            <w:rFonts w:ascii="Trebuchet MS" w:hAnsi="Trebuchet MS"/>
+            <w:color w:val="333333"/>
+            <w:sz w:val="18"/>
+            <w:szCs w:val="18"/>
+            <w:shd w:val="clear" w:color="auto" w:fill="FFFFFF"/>
+            <w:rPrChange w:id="87" w:author="Hammad Khan" w:date="2019-02-02T15:11:00Z">
+              <w:rPr/>
+            </w:rPrChange>
+          </w:rPr>
           <w:t>. “</w:t>
         </w:r>
       </w:ins>
-      <w:ins w:id="47" w:author="Hammad Khan" w:date="2019-01-12T13:50:00Z">
-        <w:r>
+      <w:ins w:id="88" w:author="Hammad Khan" w:date="2019-01-12T13:50:00Z">
+        <w:r>
+          <w:rPr>
+            <w:rFonts w:ascii="Trebuchet MS" w:hAnsi="Trebuchet MS"/>
+            <w:color w:val="333333"/>
+            <w:sz w:val="18"/>
+            <w:szCs w:val="18"/>
+            <w:shd w:val="clear" w:color="auto" w:fill="FFFFFF"/>
+            <w:rPrChange w:id="89" w:author="Hammad Khan" w:date="2019-02-02T15:11:00Z">
+              <w:rPr/>
+            </w:rPrChange>
+          </w:rPr>
           <w:t>Security in cloud computing: Opportunities and challenges</w:t>
         </w:r>
       </w:ins>
-      <w:ins w:id="48" w:author="Hammad Khan" w:date="2019-01-12T13:47:00Z">
-        <w:r>
+      <w:ins w:id="90" w:author="Hammad Khan" w:date="2019-01-12T13:47:00Z">
+        <w:r>
+          <w:rPr>
+            <w:rFonts w:ascii="Trebuchet MS" w:hAnsi="Trebuchet MS"/>
+            <w:color w:val="333333"/>
+            <w:sz w:val="18"/>
+            <w:szCs w:val="18"/>
+            <w:shd w:val="clear" w:color="auto" w:fill="FFFFFF"/>
+            <w:rPrChange w:id="91" w:author="Hammad Khan" w:date="2019-02-02T15:11:00Z">
+              <w:rPr/>
+            </w:rPrChange>
+          </w:rPr>
           <w:t xml:space="preserve">.” </w:t>
         </w:r>
       </w:ins>
-      <w:proofErr w:type="gramStart"/>
-      <w:ins w:id="49" w:author="Hammad Khan" w:date="2019-01-12T13:50:00Z">
-        <w:r>
-          <w:rPr>
-            <w:rPrChange w:id="50" w:author="Bilal" w:date="2019-02-01T01:22:00Z">
+      <w:ins w:id="92" w:author="Hammad Khan" w:date="2019-01-12T13:50:00Z">
+        <w:r>
+          <w:rPr>
+            <w:rFonts w:ascii="Trebuchet MS" w:hAnsi="Trebuchet MS"/>
+            <w:i/>
+            <w:color w:val="333333"/>
+            <w:sz w:val="18"/>
+            <w:szCs w:val="18"/>
+            <w:shd w:val="clear" w:color="auto" w:fill="FFFFFF"/>
+            <w:rPrChange w:id="93" w:author="Hammad Khan" w:date="2019-02-02T15:14:00Z">
               <w:rPr>
                 <w:i/>
               </w:rPr>
@@ -2258,10 +2569,16 @@
           <w:t xml:space="preserve">Information </w:t>
         </w:r>
       </w:ins>
-      <w:ins w:id="51" w:author="Hammad Khan" w:date="2019-01-12T13:47:00Z">
-        <w:r>
-          <w:rPr>
-            <w:rPrChange w:id="52" w:author="Bilal" w:date="2019-02-01T01:22:00Z">
+      <w:ins w:id="94" w:author="Hammad Khan" w:date="2019-01-12T13:47:00Z">
+        <w:r>
+          <w:rPr>
+            <w:rFonts w:ascii="Trebuchet MS" w:hAnsi="Trebuchet MS"/>
+            <w:i/>
+            <w:color w:val="333333"/>
+            <w:sz w:val="18"/>
+            <w:szCs w:val="18"/>
+            <w:shd w:val="clear" w:color="auto" w:fill="FFFFFF"/>
+            <w:rPrChange w:id="95" w:author="Hammad Khan" w:date="2019-02-02T15:14:00Z">
               <w:rPr>
                 <w:i/>
               </w:rPr>
@@ -2270,10 +2587,16 @@
           <w:t>Science</w:t>
         </w:r>
       </w:ins>
-      <w:ins w:id="53" w:author="Hammad Khan" w:date="2019-01-12T13:51:00Z">
-        <w:r>
-          <w:rPr>
-            <w:rPrChange w:id="54" w:author="Bilal" w:date="2019-02-01T01:22:00Z">
+      <w:ins w:id="96" w:author="Hammad Khan" w:date="2019-01-12T13:51:00Z">
+        <w:r>
+          <w:rPr>
+            <w:rFonts w:ascii="Trebuchet MS" w:hAnsi="Trebuchet MS"/>
+            <w:i/>
+            <w:color w:val="333333"/>
+            <w:sz w:val="18"/>
+            <w:szCs w:val="18"/>
+            <w:shd w:val="clear" w:color="auto" w:fill="FFFFFF"/>
+            <w:rPrChange w:id="97" w:author="Hammad Khan" w:date="2019-02-02T15:14:00Z">
               <w:rPr>
                 <w:i/>
               </w:rPr>
@@ -2282,124 +2605,179 @@
           <w:t>s</w:t>
         </w:r>
       </w:ins>
-      <w:ins w:id="55" w:author="Hammad Khan" w:date="2019-01-12T13:47:00Z">
-        <w:r>
+      <w:ins w:id="98" w:author="Hammad Khan" w:date="2019-01-12T13:47:00Z">
+        <w:r>
+          <w:rPr>
+            <w:rFonts w:ascii="Trebuchet MS" w:hAnsi="Trebuchet MS"/>
+            <w:color w:val="333333"/>
+            <w:sz w:val="18"/>
+            <w:szCs w:val="18"/>
+            <w:shd w:val="clear" w:color="auto" w:fill="FFFFFF"/>
+            <w:rPrChange w:id="99" w:author="Hammad Khan" w:date="2019-02-02T15:11:00Z">
+              <w:rPr/>
+            </w:rPrChange>
+          </w:rPr>
           <w:t xml:space="preserve">, vol. </w:t>
         </w:r>
       </w:ins>
-      <w:ins w:id="56" w:author="Hammad Khan" w:date="2019-01-12T13:51:00Z">
-        <w:r>
-          <w:rPr>
-            <w:rPrChange w:id="57" w:author="Bilal" w:date="2019-02-01T01:22:00Z">
+      <w:ins w:id="100" w:author="Hammad Khan" w:date="2019-01-12T13:51:00Z">
+        <w:r>
+          <w:rPr>
+            <w:rFonts w:ascii="Trebuchet MS" w:hAnsi="Trebuchet MS"/>
+            <w:color w:val="333333"/>
+            <w:sz w:val="18"/>
+            <w:szCs w:val="18"/>
+            <w:shd w:val="clear" w:color="auto" w:fill="FFFFFF"/>
+            <w:rPrChange w:id="101" w:author="Hammad Khan" w:date="2019-02-02T15:11:00Z">
               <w:rPr/>
             </w:rPrChange>
           </w:rPr>
           <w:t>305</w:t>
         </w:r>
       </w:ins>
-      <w:ins w:id="58" w:author="Hammad Khan" w:date="2019-01-12T13:47:00Z">
-        <w:r>
-          <w:rPr>
-            <w:rPrChange w:id="59" w:author="Bilal" w:date="2019-02-01T01:22:00Z">
+      <w:ins w:id="102" w:author="Hammad Khan" w:date="2019-01-12T13:47:00Z">
+        <w:r>
+          <w:rPr>
+            <w:rFonts w:ascii="Trebuchet MS" w:hAnsi="Trebuchet MS"/>
+            <w:color w:val="333333"/>
+            <w:sz w:val="18"/>
+            <w:szCs w:val="18"/>
+            <w:shd w:val="clear" w:color="auto" w:fill="FFFFFF"/>
+            <w:rPrChange w:id="103" w:author="Hammad Khan" w:date="2019-02-02T15:11:00Z">
               <w:rPr/>
             </w:rPrChange>
           </w:rPr>
           <w:t xml:space="preserve">, pp. </w:t>
         </w:r>
       </w:ins>
-      <w:ins w:id="60" w:author="Hammad Khan" w:date="2019-01-12T13:51:00Z">
-        <w:r>
-          <w:rPr>
-            <w:rPrChange w:id="61" w:author="Bilal" w:date="2019-02-01T01:22:00Z">
+      <w:ins w:id="104" w:author="Hammad Khan" w:date="2019-01-12T13:51:00Z">
+        <w:r>
+          <w:rPr>
+            <w:rFonts w:ascii="Trebuchet MS" w:hAnsi="Trebuchet MS"/>
+            <w:color w:val="333333"/>
+            <w:sz w:val="18"/>
+            <w:szCs w:val="18"/>
+            <w:shd w:val="clear" w:color="auto" w:fill="FFFFFF"/>
+            <w:rPrChange w:id="105" w:author="Hammad Khan" w:date="2019-02-02T15:11:00Z">
               <w:rPr/>
             </w:rPrChange>
           </w:rPr>
           <w:t>357-383</w:t>
         </w:r>
       </w:ins>
-      <w:ins w:id="62" w:author="Hammad Khan" w:date="2019-01-12T13:47:00Z">
-        <w:r>
-          <w:rPr>
-            <w:rPrChange w:id="63" w:author="Bilal" w:date="2019-02-01T01:22:00Z">
+      <w:ins w:id="106" w:author="Hammad Khan" w:date="2019-01-12T13:47:00Z">
+        <w:r>
+          <w:rPr>
+            <w:rFonts w:ascii="Trebuchet MS" w:hAnsi="Trebuchet MS"/>
+            <w:color w:val="333333"/>
+            <w:sz w:val="18"/>
+            <w:szCs w:val="18"/>
+            <w:shd w:val="clear" w:color="auto" w:fill="FFFFFF"/>
+            <w:rPrChange w:id="107" w:author="Hammad Khan" w:date="2019-02-02T15:11:00Z">
               <w:rPr/>
             </w:rPrChange>
           </w:rPr>
           <w:t>, J</w:t>
         </w:r>
       </w:ins>
-      <w:ins w:id="64" w:author="Hammad Khan" w:date="2019-01-12T13:51:00Z">
-        <w:r>
-          <w:rPr>
-            <w:rPrChange w:id="65" w:author="Bilal" w:date="2019-02-01T01:22:00Z">
+      <w:ins w:id="108" w:author="Hammad Khan" w:date="2019-01-12T13:51:00Z">
+        <w:r>
+          <w:rPr>
+            <w:rFonts w:ascii="Trebuchet MS" w:hAnsi="Trebuchet MS"/>
+            <w:color w:val="333333"/>
+            <w:sz w:val="18"/>
+            <w:szCs w:val="18"/>
+            <w:shd w:val="clear" w:color="auto" w:fill="FFFFFF"/>
+            <w:rPrChange w:id="109" w:author="Hammad Khan" w:date="2019-02-02T15:11:00Z">
               <w:rPr/>
             </w:rPrChange>
           </w:rPr>
           <w:t>u</w:t>
         </w:r>
       </w:ins>
-      <w:ins w:id="66" w:author="Hammad Khan" w:date="2019-01-12T13:47:00Z">
-        <w:r>
-          <w:rPr>
-            <w:rPrChange w:id="67" w:author="Bilal" w:date="2019-02-01T01:22:00Z">
+      <w:ins w:id="110" w:author="Hammad Khan" w:date="2019-01-12T13:47:00Z">
+        <w:r>
+          <w:rPr>
+            <w:rFonts w:ascii="Trebuchet MS" w:hAnsi="Trebuchet MS"/>
+            <w:color w:val="333333"/>
+            <w:sz w:val="18"/>
+            <w:szCs w:val="18"/>
+            <w:shd w:val="clear" w:color="auto" w:fill="FFFFFF"/>
+            <w:rPrChange w:id="111" w:author="Hammad Khan" w:date="2019-02-02T15:11:00Z">
               <w:rPr/>
             </w:rPrChange>
           </w:rPr>
           <w:t>n</w:t>
         </w:r>
       </w:ins>
-      <w:ins w:id="68" w:author="Hammad Khan" w:date="2019-01-12T13:51:00Z">
-        <w:r>
-          <w:rPr>
-            <w:rPrChange w:id="69" w:author="Bilal" w:date="2019-02-01T01:22:00Z">
+      <w:ins w:id="112" w:author="Hammad Khan" w:date="2019-01-12T13:51:00Z">
+        <w:r>
+          <w:rPr>
+            <w:rFonts w:ascii="Trebuchet MS" w:hAnsi="Trebuchet MS"/>
+            <w:color w:val="333333"/>
+            <w:sz w:val="18"/>
+            <w:szCs w:val="18"/>
+            <w:shd w:val="clear" w:color="auto" w:fill="FFFFFF"/>
+            <w:rPrChange w:id="113" w:author="Hammad Khan" w:date="2019-02-02T15:11:00Z">
               <w:rPr/>
             </w:rPrChange>
           </w:rPr>
           <w:t>e</w:t>
         </w:r>
       </w:ins>
-      <w:ins w:id="70" w:author="Hammad Khan" w:date="2019-01-12T13:47:00Z">
-        <w:r>
-          <w:rPr>
-            <w:rPrChange w:id="71" w:author="Bilal" w:date="2019-02-01T01:22:00Z">
+      <w:ins w:id="114" w:author="Hammad Khan" w:date="2019-01-12T13:47:00Z">
+        <w:r>
+          <w:rPr>
+            <w:rFonts w:ascii="Trebuchet MS" w:hAnsi="Trebuchet MS"/>
+            <w:color w:val="333333"/>
+            <w:sz w:val="18"/>
+            <w:szCs w:val="18"/>
+            <w:shd w:val="clear" w:color="auto" w:fill="FFFFFF"/>
+            <w:rPrChange w:id="115" w:author="Hammad Khan" w:date="2019-02-02T15:11:00Z">
               <w:rPr/>
             </w:rPrChange>
           </w:rPr>
+          <w:t>. 2015</w:t>
+        </w:r>
+      </w:ins>
+      <w:ins w:id="116" w:author="Hammad Khan" w:date="2019-01-12T13:52:00Z">
+        <w:r>
+          <w:rPr>
+            <w:rFonts w:ascii="Trebuchet MS" w:hAnsi="Trebuchet MS"/>
+            <w:color w:val="333333"/>
+            <w:sz w:val="18"/>
+            <w:szCs w:val="18"/>
+            <w:shd w:val="clear" w:color="auto" w:fill="FFFFFF"/>
+            <w:rPrChange w:id="117" w:author="Hammad Khan" w:date="2019-02-02T15:11:00Z">
+              <w:rPr/>
+            </w:rPrChange>
+          </w:rPr>
           <w:t>.</w:t>
         </w:r>
-        <w:proofErr w:type="gramEnd"/>
-        <w:r>
-          <w:rPr>
-            <w:rPrChange w:id="72" w:author="Bilal" w:date="2019-02-01T01:22:00Z">
-              <w:rPr/>
-            </w:rPrChange>
-          </w:rPr>
-          <w:t xml:space="preserve"> 2015</w:t>
-        </w:r>
       </w:ins>
-      <w:ins w:id="73" w:author="Hammad Khan" w:date="2019-01-12T13:52:00Z">
-        <w:r>
-          <w:rPr>
-            <w:rPrChange w:id="74" w:author="Bilal" w:date="2019-02-01T01:22:00Z">
-              <w:rPr/>
-            </w:rPrChange>
-          </w:rPr>
-          <w:t>.</w:t>
-        </w:r>
-      </w:ins>
     </w:p>
     <w:p>
       <w:pPr>
         <w:spacing w:after="0" w:line="240" w:lineRule="auto"/>
         <w:ind w:left="900" w:hanging="900"/>
-        <w:jc w:val="both"/>
-        <w:rPr>
-          <w:ins w:id="75" w:author="Hammad Khan" w:date="2019-01-20T18:15:00Z"/>
-          <w:rFonts w:ascii="Arial" w:eastAsia="Times New Roman" w:hAnsi="Arial" w:cs="Arial"/>
-          <w:color w:val="505050"/>
-          <w:sz w:val="20"/>
-          <w:szCs w:val="20"/>
-        </w:rPr>
-        <w:pPrChange w:id="76" w:author="Hammad Khan" w:date="2019-01-20T21:13:00Z">
+        <w:rPr>
+          <w:ins w:id="118" w:author="Hammad Khan" w:date="2019-01-20T18:15:00Z"/>
+          <w:rFonts w:ascii="Trebuchet MS" w:hAnsi="Trebuchet MS"/>
+          <w:color w:val="333333"/>
+          <w:sz w:val="18"/>
+          <w:szCs w:val="18"/>
+          <w:shd w:val="clear" w:color="auto" w:fill="FFFFFF"/>
+          <w:rPrChange w:id="119" w:author="Hammad Khan" w:date="2019-02-02T15:12:00Z">
+            <w:rPr>
+              <w:ins w:id="120" w:author="Hammad Khan" w:date="2019-01-20T18:15:00Z"/>
+              <w:rFonts w:ascii="Arial" w:eastAsia="Times New Roman" w:hAnsi="Arial" w:cs="Arial"/>
+              <w:color w:val="505050"/>
+              <w:sz w:val="20"/>
+              <w:szCs w:val="20"/>
+            </w:rPr>
+          </w:rPrChange>
+        </w:rPr>
+        <w:pPrChange w:id="121" w:author="Hammad Khan" w:date="2019-02-02T15:12:00Z">
           <w:pPr>
             <w:spacing w:after="0" w:line="240" w:lineRule="auto"/>
             <w:ind w:left="900" w:hanging="900"/>
@@ -2410,11 +2788,21 @@
     <w:p>
       <w:pPr>
         <w:spacing w:after="0" w:line="240" w:lineRule="auto"/>
-        <w:jc w:val="both"/>
-        <w:rPr>
-          <w:ins w:id="77" w:author="Hammad Khan" w:date="2019-01-20T18:25:00Z"/>
-        </w:rPr>
-        <w:pPrChange w:id="78" w:author="Hammad Khan" w:date="2019-01-20T21:13:00Z">
+        <w:ind w:left="900" w:hanging="900"/>
+        <w:rPr>
+          <w:ins w:id="122" w:author="Hammad Khan" w:date="2019-01-20T18:25:00Z"/>
+          <w:rFonts w:ascii="Trebuchet MS" w:hAnsi="Trebuchet MS"/>
+          <w:color w:val="333333"/>
+          <w:sz w:val="18"/>
+          <w:szCs w:val="18"/>
+          <w:shd w:val="clear" w:color="auto" w:fill="FFFFFF"/>
+          <w:rPrChange w:id="123" w:author="Hammad Khan" w:date="2019-02-02T15:12:00Z">
+            <w:rPr>
+              <w:ins w:id="124" w:author="Hammad Khan" w:date="2019-01-20T18:25:00Z"/>
+            </w:rPr>
+          </w:rPrChange>
+        </w:rPr>
+        <w:pPrChange w:id="125" w:author="Hammad Khan" w:date="2019-02-02T15:12:00Z">
           <w:pPr>
             <w:spacing w:after="0" w:line="240" w:lineRule="auto"/>
             <w:ind w:left="900" w:hanging="900"/>
@@ -2424,92 +2812,177 @@
     </w:p>
     <w:p>
       <w:pPr>
+        <w:rPr>
+          <w:del w:id="126" w:author="Hammad Khan" w:date="2019-01-12T13:33:00Z"/>
+        </w:rPr>
+        <w:pPrChange w:id="127" w:author="Hammad Khan" w:date="2019-02-02T15:12:00Z">
+          <w:pPr/>
+        </w:pPrChange>
+      </w:pPr>
+      <w:ins w:id="128" w:author="Hammad Khan" w:date="2019-01-20T18:25:00Z">
+        <w:r>
+          <w:rPr>
+            <w:rFonts w:ascii="Trebuchet MS" w:hAnsi="Trebuchet MS"/>
+            <w:color w:val="333333"/>
+            <w:sz w:val="18"/>
+            <w:szCs w:val="18"/>
+            <w:shd w:val="clear" w:color="auto" w:fill="FFFFFF"/>
+            <w:rPrChange w:id="129" w:author="Hammad Khan" w:date="2019-02-02T15:12:00Z">
+              <w:rPr/>
+            </w:rPrChange>
+          </w:rPr>
+          <w:t>[</w:t>
+        </w:r>
+      </w:ins>
+      <w:ins w:id="130" w:author="Hammad Khan" w:date="2019-01-20T18:41:00Z">
+        <w:r>
+          <w:rPr>
+            <w:rFonts w:ascii="Trebuchet MS" w:hAnsi="Trebuchet MS"/>
+            <w:color w:val="333333"/>
+            <w:sz w:val="18"/>
+            <w:szCs w:val="18"/>
+            <w:shd w:val="clear" w:color="auto" w:fill="FFFFFF"/>
+            <w:rPrChange w:id="131" w:author="Hammad Khan" w:date="2019-02-02T15:12:00Z">
+              <w:rPr/>
+            </w:rPrChange>
+          </w:rPr>
+          <w:t>5</w:t>
+        </w:r>
+      </w:ins>
+      <w:ins w:id="132" w:author="Hammad Khan" w:date="2019-01-20T18:25:00Z">
+        <w:r>
+          <w:rPr>
+            <w:rFonts w:ascii="Trebuchet MS" w:hAnsi="Trebuchet MS"/>
+            <w:color w:val="333333"/>
+            <w:sz w:val="18"/>
+            <w:szCs w:val="18"/>
+            <w:shd w:val="clear" w:color="auto" w:fill="FFFFFF"/>
+            <w:rPrChange w:id="133" w:author="Hammad Khan" w:date="2019-02-02T15:12:00Z">
+              <w:rPr/>
+            </w:rPrChange>
+          </w:rPr>
+          <w:t>]</w:t>
+        </w:r>
+        <w:r>
+          <w:rPr>
+            <w:rFonts w:ascii="Trebuchet MS" w:hAnsi="Trebuchet MS"/>
+            <w:color w:val="333333"/>
+            <w:sz w:val="18"/>
+            <w:szCs w:val="18"/>
+            <w:shd w:val="clear" w:color="auto" w:fill="FFFFFF"/>
+            <w:rPrChange w:id="134" w:author="Hammad Khan" w:date="2019-02-02T15:12:00Z">
+              <w:rPr/>
+            </w:rPrChange>
+          </w:rPr>
+          <w:tab/>
+        </w:r>
+      </w:ins>
+      <w:ins w:id="135" w:author="Hammad Khan" w:date="2019-01-20T18:26:00Z">
+        <w:r>
+          <w:rPr>
+            <w:rFonts w:ascii="Trebuchet MS" w:hAnsi="Trebuchet MS"/>
+            <w:color w:val="333333"/>
+            <w:sz w:val="18"/>
+            <w:szCs w:val="18"/>
+            <w:shd w:val="clear" w:color="auto" w:fill="FFFFFF"/>
+            <w:rPrChange w:id="136" w:author="Hammad Khan" w:date="2019-02-02T15:10:00Z">
+              <w:rPr/>
+            </w:rPrChange>
+          </w:rPr>
+          <w:t>Lifei Wei, Haojin Zhu, Zhenfu Cao, Xiaolei Dong, Weiwei Jia, Yunlu Chen, Athanasios V. Vasilakos. “Security and privacy for storage and computation in cloud computing.”</w:t>
+        </w:r>
+        <w:r>
+          <w:rPr>
+            <w:rFonts w:ascii="Trebuchet MS" w:hAnsi="Trebuchet MS"/>
+            <w:i/>
+            <w:color w:val="333333"/>
+            <w:sz w:val="18"/>
+            <w:szCs w:val="18"/>
+            <w:shd w:val="clear" w:color="auto" w:fill="FFFFFF"/>
+            <w:rPrChange w:id="137" w:author="Hammad Khan" w:date="2019-02-02T15:14:00Z">
+              <w:rPr/>
+            </w:rPrChange>
+          </w:rPr>
+          <w:t xml:space="preserve"> </w:t>
+        </w:r>
+        <w:r>
+          <w:rPr>
+            <w:rFonts w:ascii="Trebuchet MS" w:hAnsi="Trebuchet MS"/>
+            <w:i/>
+            <w:color w:val="333333"/>
+            <w:sz w:val="18"/>
+            <w:szCs w:val="18"/>
+            <w:shd w:val="clear" w:color="auto" w:fill="FFFFFF"/>
+            <w:rPrChange w:id="138" w:author="Hammad Khan" w:date="2019-02-02T15:14:00Z">
+              <w:rPr>
+                <w:i/>
+              </w:rPr>
+            </w:rPrChange>
+          </w:rPr>
+          <w:t>Information Sciences</w:t>
+        </w:r>
+        <w:r>
+          <w:rPr>
+            <w:rFonts w:ascii="Trebuchet MS" w:hAnsi="Trebuchet MS"/>
+            <w:color w:val="333333"/>
+            <w:sz w:val="18"/>
+            <w:szCs w:val="18"/>
+            <w:shd w:val="clear" w:color="auto" w:fill="FFFFFF"/>
+            <w:rPrChange w:id="139" w:author="Hammad Khan" w:date="2019-02-02T15:10:00Z">
+              <w:rPr/>
+            </w:rPrChange>
+          </w:rPr>
+          <w:t>, vol.258, pp. 371-386, Feb. 2014.</w:t>
+        </w:r>
+      </w:ins>
+    </w:p>
+    <w:p>
+      <w:pPr>
         <w:spacing w:after="0" w:line="240" w:lineRule="auto"/>
         <w:ind w:left="900" w:hanging="900"/>
         <w:jc w:val="both"/>
         <w:rPr>
-          <w:ins w:id="79" w:author="Hammad Khan" w:date="2019-01-20T18:28:00Z"/>
-        </w:rPr>
-        <w:pPrChange w:id="80" w:author="Hammad Khan" w:date="2019-01-20T21:13:00Z">
-          <w:pPr>
-            <w:spacing w:after="0" w:line="240" w:lineRule="auto"/>
-            <w:ind w:left="900" w:hanging="900"/>
-          </w:pPr>
-        </w:pPrChange>
-      </w:pPr>
-      <w:ins w:id="81" w:author="Hammad Khan" w:date="2019-01-20T18:25:00Z">
-        <w:r>
-          <w:t>[</w:t>
-        </w:r>
-      </w:ins>
-      <w:ins w:id="82" w:author="Hammad Khan" w:date="2019-01-20T18:41:00Z">
-        <w:r>
-          <w:t>5</w:t>
-        </w:r>
-      </w:ins>
-      <w:ins w:id="83" w:author="Hammad Khan" w:date="2019-01-20T18:25:00Z">
-        <w:r>
-          <w:t>]</w:t>
-        </w:r>
-        <w:r>
-          <w:tab/>
-        </w:r>
-      </w:ins>
-      <w:ins w:id="84" w:author="Hammad Khan" w:date="2019-01-20T18:26:00Z">
-        <w:r>
-          <w:t>Lifei Wei, Haojin Zhu, Zhenfu Cao, Xiaolei Dong, Weiwei Jia, Yunlu Chen, Athanasios V. Vasilakos</w:t>
-        </w:r>
-        <w:bookmarkStart w:id="85" w:name="_GoBack"/>
-        <w:bookmarkEnd w:id="85"/>
-        <w:r>
-          <w:t xml:space="preserve">. “Security and privacy for storage and computation in cloud computing.” </w:t>
-        </w:r>
-        <w:proofErr w:type="gramStart"/>
-        <w:r>
-          <w:rPr>
-            <w:i/>
-          </w:rPr>
-          <w:t>Information Sciences</w:t>
-        </w:r>
-        <w:r>
-          <w:t>, vol.258, pp. 371-386, Feb. 2014.</w:t>
-        </w:r>
-      </w:ins>
-      <w:proofErr w:type="gramEnd"/>
-    </w:p>
-    <w:p>
-      <w:pPr>
-        <w:rPr>
-          <w:del w:id="86" w:author="Hammad Khan" w:date="2019-01-12T13:33:00Z"/>
-        </w:rPr>
-      </w:pPr>
-    </w:p>
-    <w:p>
-      <w:pPr>
-        <w:rPr>
-          <w:del w:id="87" w:author="Hammad Khan" w:date="2019-01-12T13:33:00Z"/>
-        </w:rPr>
-      </w:pPr>
-    </w:p>
-    <w:p>
-      <w:pPr>
-        <w:pStyle w:val="Heading1"/>
-        <w:spacing w:before="0" w:line="480" w:lineRule="atLeast"/>
-        <w:rPr>
-          <w:ins w:id="88" w:author="Ayaz Khan" w:date="2019-01-11T15:32:00Z"/>
-          <w:del w:id="89" w:author="Hammad Khan" w:date="2019-01-12T13:46:00Z"/>
-          <w:rFonts w:ascii="Arial" w:hAnsi="Arial" w:cs="Arial"/>
-          <w:color w:val="333333"/>
-          <w:sz w:val="23"/>
-          <w:szCs w:val="23"/>
-          <w:shd w:val="clear" w:color="auto" w:fill="FFFFFF"/>
-        </w:rPr>
-        <w:pPrChange w:id="90" w:author="Hammad Khan" w:date="2019-01-12T13:33:00Z">
+          <w:ins w:id="140" w:author="Hammad Khan" w:date="2019-02-02T15:09:00Z"/>
+        </w:rPr>
+      </w:pPr>
+    </w:p>
+    <w:p>
+      <w:pPr>
+        <w:spacing w:after="0" w:line="240" w:lineRule="auto"/>
+        <w:ind w:left="900" w:hanging="900"/>
+        <w:jc w:val="both"/>
+        <w:rPr>
+          <w:ins w:id="141" w:author="Hammad Khan" w:date="2019-02-02T15:10:00Z"/>
+        </w:rPr>
+      </w:pPr>
+    </w:p>
+    <w:p>
+      <w:pPr>
+        <w:rPr>
+          <w:del w:id="142" w:author="Hammad Khan" w:date="2019-01-12T13:33:00Z"/>
+        </w:rPr>
+        <w:pPrChange w:id="143" w:author="Hammad Khan" w:date="2019-02-02T15:09:00Z">
           <w:pPr/>
         </w:pPrChange>
       </w:pPr>
-      <w:ins w:id="91" w:author="Ayaz Khan" w:date="2019-01-11T15:32:00Z">
-        <w:del w:id="92" w:author="Hammad Khan" w:date="2019-01-12T13:33:00Z">
+    </w:p>
+    <w:p>
+      <w:pPr>
+        <w:rPr>
+          <w:ins w:id="144" w:author="Ayaz Khan" w:date="2019-01-11T15:32:00Z"/>
+          <w:del w:id="145" w:author="Hammad Khan" w:date="2019-01-12T13:46:00Z"/>
+          <w:rFonts w:ascii="Arial" w:hAnsi="Arial" w:cs="Arial"/>
+          <w:color w:val="333333"/>
+          <w:sz w:val="23"/>
+          <w:szCs w:val="23"/>
+          <w:shd w:val="clear" w:color="auto" w:fill="FFFFFF"/>
+        </w:rPr>
+        <w:pPrChange w:id="146" w:author="Hammad Khan" w:date="2019-02-02T15:09:00Z">
+          <w:pPr/>
+        </w:pPrChange>
+      </w:pPr>
+      <w:ins w:id="147" w:author="Ayaz Khan" w:date="2019-01-11T15:32:00Z">
+        <w:del w:id="148" w:author="Hammad Khan" w:date="2019-01-12T13:33:00Z">
           <w:r>
             <w:rPr>
               <w:rFonts w:ascii="Arial" w:hAnsi="Arial" w:cs="Arial"/>
@@ -2526,32 +2999,36 @@
     <w:p>
       <w:pPr>
         <w:rPr>
-          <w:del w:id="93" w:author="Hammad Khan" w:date="2019-01-12T13:46:00Z"/>
+          <w:del w:id="149" w:author="Hammad Khan" w:date="2019-01-12T13:46:00Z"/>
           <w:rFonts w:ascii="Arial" w:hAnsi="Arial" w:cs="Arial"/>
           <w:color w:val="333333"/>
           <w:sz w:val="23"/>
           <w:szCs w:val="23"/>
           <w:shd w:val="clear" w:color="auto" w:fill="FFFFFF"/>
         </w:rPr>
-      </w:pPr>
-    </w:p>
-    <w:p>
-      <w:pPr>
-        <w:rPr>
-          <w:del w:id="94" w:author="Hammad Khan" w:date="2019-01-12T13:46:00Z"/>
+        <w:pPrChange w:id="150" w:author="Hammad Khan" w:date="2019-02-02T15:09:00Z">
+          <w:pPr/>
+        </w:pPrChange>
+      </w:pPr>
+    </w:p>
+    <w:p>
+      <w:pPr>
+        <w:rPr>
+          <w:del w:id="151" w:author="Hammad Khan" w:date="2019-01-12T13:46:00Z"/>
           <w:rFonts w:ascii="Arial" w:hAnsi="Arial" w:cs="Arial"/>
           <w:color w:val="333333"/>
           <w:sz w:val="23"/>
           <w:szCs w:val="23"/>
           <w:shd w:val="clear" w:color="auto" w:fill="FFFFFF"/>
         </w:rPr>
-      </w:pPr>
-    </w:p>
-    <w:p>
-      <w:pPr>
-        <w:pStyle w:val="Heading1"/>
-        <w:spacing w:before="0" w:line="480" w:lineRule="atLeast"/>
-        <w:pPrChange w:id="95" w:author="Hammad Khan" w:date="2019-01-12T13:46:00Z">
+        <w:pPrChange w:id="152" w:author="Hammad Khan" w:date="2019-02-02T15:09:00Z">
+          <w:pPr/>
+        </w:pPrChange>
+      </w:pPr>
+    </w:p>
+    <w:p>
+      <w:pPr>
+        <w:pPrChange w:id="153" w:author="Hammad Khan" w:date="2019-02-02T15:09:00Z">
           <w:pPr/>
         </w:pPrChange>
       </w:pPr>
@@ -2567,8 +3044,8 @@
 </file>
 
 <file path=word/numbering.xml><?xml version="1.0" encoding="utf-8"?>
-<w:numbering xmlns:ve="http://schemas.openxmlformats.org/markup-compatibility/2006" xmlns:o="urn:schemas-microsoft-com:office:office" xmlns:r="http://schemas.openxmlformats.org/officeDocument/2006/relationships" xmlns:m="http://schemas.openxmlformats.org/officeDocument/2006/math" xmlns:v="urn:schemas-microsoft-com:vml" xmlns:wp="http://schemas.openxmlformats.org/drawingml/2006/wordprocessingDrawing" xmlns:w10="urn:schemas-microsoft-com:office:word" xmlns:w="http://schemas.openxmlformats.org/wordprocessingml/2006/main" xmlns:wne="http://schemas.microsoft.com/office/word/2006/wordml">
-  <w:abstractNum w:abstractNumId="0">
+<w:numbering xmlns:wpc="http://schemas.microsoft.com/office/word/2010/wordprocessingCanvas" xmlns:cx="http://schemas.microsoft.com/office/drawing/2014/chartex" xmlns:cx1="http://schemas.microsoft.com/office/drawing/2015/9/8/chartex" xmlns:cx2="http://schemas.microsoft.com/office/drawing/2015/10/21/chartex" xmlns:cx3="http://schemas.microsoft.com/office/drawing/2016/5/9/chartex" xmlns:cx4="http://schemas.microsoft.com/office/drawing/2016/5/10/chartex" xmlns:cx5="http://schemas.microsoft.com/office/drawing/2016/5/11/chartex" xmlns:cx6="http://schemas.microsoft.com/office/drawing/2016/5/12/chartex" xmlns:cx7="http://schemas.microsoft.com/office/drawing/2016/5/13/chartex" xmlns:cx8="http://schemas.microsoft.com/office/drawing/2016/5/14/chartex" xmlns:mc="http://schemas.openxmlformats.org/markup-compatibility/2006" xmlns:aink="http://schemas.microsoft.com/office/drawing/2016/ink" xmlns:am3d="http://schemas.microsoft.com/office/drawing/2017/model3d" xmlns:o="urn:schemas-microsoft-com:office:office" xmlns:r="http://schemas.openxmlformats.org/officeDocument/2006/relationships" xmlns:m="http://schemas.openxmlformats.org/officeDocument/2006/math" xmlns:v="urn:schemas-microsoft-com:vml" xmlns:wp14="http://schemas.microsoft.com/office/word/2010/wordprocessingDrawing" xmlns:wp="http://schemas.openxmlformats.org/drawingml/2006/wordprocessingDrawing" xmlns:w10="urn:schemas-microsoft-com:office:word" xmlns:w="http://schemas.openxmlformats.org/wordprocessingml/2006/main" xmlns:w14="http://schemas.microsoft.com/office/word/2010/wordml" xmlns:w15="http://schemas.microsoft.com/office/word/2012/wordml" xmlns:w16cid="http://schemas.microsoft.com/office/word/2016/wordml/cid" xmlns:w16se="http://schemas.microsoft.com/office/word/2015/wordml/symex" xmlns:wpg="http://schemas.microsoft.com/office/word/2010/wordprocessingGroup" xmlns:wpi="http://schemas.microsoft.com/office/word/2010/wordprocessingInk" xmlns:wne="http://schemas.microsoft.com/office/word/2006/wordml" xmlns:wps="http://schemas.microsoft.com/office/word/2010/wordprocessingShape" mc:Ignorable="w14 w15 w16se w16cid wp14">
+  <w:abstractNum w:abstractNumId="0" w15:restartNumberingAfterBreak="0">
     <w:nsid w:val="0ABD2938"/>
     <w:multiLevelType w:val="hybridMultilevel"/>
     <w:tmpl w:val="8398E938"/>
@@ -2657,7 +3134,7 @@
       </w:pPr>
     </w:lvl>
   </w:abstractNum>
-  <w:abstractNum w:abstractNumId="1">
+  <w:abstractNum w:abstractNumId="1" w15:restartNumberingAfterBreak="0">
     <w:nsid w:val="30E914A2"/>
     <w:multiLevelType w:val="hybridMultilevel"/>
     <w:tmpl w:val="75F83052"/>
@@ -2743,7 +3220,7 @@
       </w:pPr>
     </w:lvl>
   </w:abstractNum>
-  <w:abstractNum w:abstractNumId="2">
+  <w:abstractNum w:abstractNumId="2" w15:restartNumberingAfterBreak="0">
     <w:nsid w:val="7BDC7855"/>
     <w:multiLevelType w:val="hybridMultilevel"/>
     <w:tmpl w:val="BA2CACD4"/>
@@ -2859,7 +3336,7 @@
 </file>
 
 <file path=word/styles.xml><?xml version="1.0" encoding="utf-8"?>
-<w:styles xmlns:r="http://schemas.openxmlformats.org/officeDocument/2006/relationships" xmlns:w="http://schemas.openxmlformats.org/wordprocessingml/2006/main">
+<w:styles xmlns:mc="http://schemas.openxmlformats.org/markup-compatibility/2006" xmlns:r="http://schemas.openxmlformats.org/officeDocument/2006/relationships" xmlns:w="http://schemas.openxmlformats.org/wordprocessingml/2006/main" xmlns:w14="http://schemas.microsoft.com/office/word/2010/wordml" xmlns:w15="http://schemas.microsoft.com/office/word/2012/wordml" xmlns:w16cid="http://schemas.microsoft.com/office/word/2016/wordml/cid" xmlns:w16se="http://schemas.microsoft.com/office/word/2015/wordml/symex" mc:Ignorable="w14 w15 w16se w16cid">
   <w:docDefaults>
     <w:rPrDefault>
       <w:rPr>
@@ -2875,144 +3352,382 @@
       </w:pPr>
     </w:pPrDefault>
   </w:docDefaults>
-  <w:latentStyles w:defLockedState="0" w:defUIPriority="99" w:defSemiHidden="1" w:defUnhideWhenUsed="1" w:defQFormat="0" w:count="267">
-    <w:lsdException w:name="Normal" w:semiHidden="0" w:uiPriority="0" w:unhideWhenUsed="0" w:qFormat="1"/>
-    <w:lsdException w:name="heading 1" w:semiHidden="0" w:uiPriority="9" w:unhideWhenUsed="0" w:qFormat="1"/>
-    <w:lsdException w:name="heading 2" w:uiPriority="9" w:qFormat="1"/>
-    <w:lsdException w:name="heading 3" w:uiPriority="9" w:qFormat="1"/>
-    <w:lsdException w:name="heading 4" w:uiPriority="9" w:qFormat="1"/>
-    <w:lsdException w:name="heading 5" w:uiPriority="9" w:qFormat="1"/>
-    <w:lsdException w:name="heading 6" w:uiPriority="9" w:qFormat="1"/>
-    <w:lsdException w:name="heading 7" w:uiPriority="9" w:qFormat="1"/>
-    <w:lsdException w:name="heading 8" w:uiPriority="9" w:qFormat="1"/>
-    <w:lsdException w:name="heading 9" w:uiPriority="9" w:qFormat="1"/>
-    <w:lsdException w:name="toc 1" w:uiPriority="39"/>
-    <w:lsdException w:name="toc 2" w:uiPriority="39"/>
-    <w:lsdException w:name="toc 3" w:uiPriority="39"/>
-    <w:lsdException w:name="toc 4" w:uiPriority="39"/>
-    <w:lsdException w:name="toc 5" w:uiPriority="39"/>
-    <w:lsdException w:name="toc 6" w:uiPriority="39"/>
-    <w:lsdException w:name="toc 7" w:uiPriority="39"/>
-    <w:lsdException w:name="toc 8" w:uiPriority="39"/>
-    <w:lsdException w:name="toc 9" w:uiPriority="39"/>
-    <w:lsdException w:name="caption" w:uiPriority="35" w:qFormat="1"/>
-    <w:lsdException w:name="Title" w:semiHidden="0" w:uiPriority="10" w:unhideWhenUsed="0" w:qFormat="1"/>
-    <w:lsdException w:name="Default Paragraph Font" w:uiPriority="1"/>
-    <w:lsdException w:name="Subtitle" w:semiHidden="0" w:uiPriority="11" w:unhideWhenUsed="0" w:qFormat="1"/>
-    <w:lsdException w:name="Strong" w:semiHidden="0" w:uiPriority="22" w:unhideWhenUsed="0" w:qFormat="1"/>
-    <w:lsdException w:name="Emphasis" w:semiHidden="0" w:uiPriority="20" w:unhideWhenUsed="0" w:qFormat="1"/>
-    <w:lsdException w:name="Table Grid" w:semiHidden="0" w:uiPriority="59" w:unhideWhenUsed="0"/>
-    <w:lsdException w:name="Placeholder Text" w:unhideWhenUsed="0"/>
-    <w:lsdException w:name="No Spacing" w:semiHidden="0" w:uiPriority="1" w:unhideWhenUsed="0" w:qFormat="1"/>
-    <w:lsdException w:name="Light Shading" w:semiHidden="0" w:uiPriority="60" w:unhideWhenUsed="0"/>
-    <w:lsdException w:name="Light List" w:semiHidden="0" w:uiPriority="61" w:unhideWhenUsed="0"/>
-    <w:lsdException w:name="Light Grid" w:semiHidden="0" w:uiPriority="62" w:unhideWhenUsed="0"/>
-    <w:lsdException w:name="Medium Shading 1" w:semiHidden="0" w:uiPriority="63" w:unhideWhenUsed="0"/>
-    <w:lsdException w:name="Medium Shading 2" w:semiHidden="0" w:uiPriority="64" w:unhideWhenUsed="0"/>
-    <w:lsdException w:name="Medium List 1" w:semiHidden="0" w:uiPriority="65" w:unhideWhenUsed="0"/>
-    <w:lsdException w:name="Medium List 2" w:semiHidden="0" w:uiPriority="66" w:unhideWhenUsed="0"/>
-    <w:lsdException w:name="Medium Grid 1" w:semiHidden="0" w:uiPriority="67" w:unhideWhenUsed="0"/>
-    <w:lsdException w:name="Medium Grid 2" w:semiHidden="0" w:uiPriority="68" w:unhideWhenUsed="0"/>
-    <w:lsdException w:name="Medium Grid 3" w:semiHidden="0" w:uiPriority="69" w:unhideWhenUsed="0"/>
-    <w:lsdException w:name="Dark List" w:semiHidden="0" w:uiPriority="70" w:unhideWhenUsed="0"/>
-    <w:lsdException w:name="Colorful Shading" w:semiHidden="0" w:uiPriority="71" w:unhideWhenUsed="0"/>
-    <w:lsdException w:name="Colorful List" w:semiHidden="0" w:uiPriority="72" w:unhideWhenUsed="0"/>
-    <w:lsdException w:name="Colorful Grid" w:semiHidden="0" w:uiPriority="73" w:unhideWhenUsed="0"/>
-    <w:lsdException w:name="Light Shading Accent 1" w:semiHidden="0" w:uiPriority="60" w:unhideWhenUsed="0"/>
-    <w:lsdException w:name="Light List Accent 1" w:semiHidden="0" w:uiPriority="61" w:unhideWhenUsed="0"/>
-    <w:lsdException w:name="Light Grid Accent 1" w:semiHidden="0" w:uiPriority="62" w:unhideWhenUsed="0"/>
-    <w:lsdException w:name="Medium Shading 1 Accent 1" w:semiHidden="0" w:uiPriority="63" w:unhideWhenUsed="0"/>
-    <w:lsdException w:name="Medium Shading 2 Accent 1" w:semiHidden="0" w:uiPriority="64" w:unhideWhenUsed="0"/>
-    <w:lsdException w:name="Medium List 1 Accent 1" w:semiHidden="0" w:uiPriority="65" w:unhideWhenUsed="0"/>
-    <w:lsdException w:name="Revision" w:unhideWhenUsed="0"/>
-    <w:lsdException w:name="List Paragraph" w:semiHidden="0" w:uiPriority="34" w:unhideWhenUsed="0" w:qFormat="1"/>
-    <w:lsdException w:name="Quote" w:semiHidden="0" w:uiPriority="29" w:unhideWhenUsed="0" w:qFormat="1"/>
-    <w:lsdException w:name="Intense Quote" w:semiHidden="0" w:uiPriority="30" w:unhideWhenUsed="0" w:qFormat="1"/>
-    <w:lsdException w:name="Medium List 2 Accent 1" w:semiHidden="0" w:uiPriority="66" w:unhideWhenUsed="0"/>
-    <w:lsdException w:name="Medium Grid 1 Accent 1" w:semiHidden="0" w:uiPriority="67" w:unhideWhenUsed="0"/>
-    <w:lsdException w:name="Medium Grid 2 Accent 1" w:semiHidden="0" w:uiPriority="68" w:unhideWhenUsed="0"/>
-    <w:lsdException w:name="Medium Grid 3 Accent 1" w:semiHidden="0" w:uiPriority="69" w:unhideWhenUsed="0"/>
-    <w:lsdException w:name="Dark List Accent 1" w:semiHidden="0" w:uiPriority="70" w:unhideWhenUsed="0"/>
-    <w:lsdException w:name="Colorful Shading Accent 1" w:semiHidden="0" w:uiPriority="71" w:unhideWhenUsed="0"/>
-    <w:lsdException w:name="Colorful List Accent 1" w:semiHidden="0" w:uiPriority="72" w:unhideWhenUsed="0"/>
-    <w:lsdException w:name="Colorful Grid Accent 1" w:semiHidden="0" w:uiPriority="73" w:unhideWhenUsed="0"/>
-    <w:lsdException w:name="Light Shading Accent 2" w:semiHidden="0" w:uiPriority="60" w:unhideWhenUsed="0"/>
-    <w:lsdException w:name="Light List Accent 2" w:semiHidden="0" w:uiPriority="61" w:unhideWhenUsed="0"/>
-    <w:lsdException w:name="Light Grid Accent 2" w:semiHidden="0" w:uiPriority="62" w:unhideWhenUsed="0"/>
-    <w:lsdException w:name="Medium Shading 1 Accent 2" w:semiHidden="0" w:uiPriority="63" w:unhideWhenUsed="0"/>
-    <w:lsdException w:name="Medium Shading 2 Accent 2" w:semiHidden="0" w:uiPriority="64" w:unhideWhenUsed="0"/>
-    <w:lsdException w:name="Medium List 1 Accent 2" w:semiHidden="0" w:uiPriority="65" w:unhideWhenUsed="0"/>
-    <w:lsdException w:name="Medium List 2 Accent 2" w:semiHidden="0" w:uiPriority="66" w:unhideWhenUsed="0"/>
-    <w:lsdException w:name="Medium Grid 1 Accent 2" w:semiHidden="0" w:uiPriority="67" w:unhideWhenUsed="0"/>
-    <w:lsdException w:name="Medium Grid 2 Accent 2" w:semiHidden="0" w:uiPriority="68" w:unhideWhenUsed="0"/>
-    <w:lsdException w:name="Medium Grid 3 Accent 2" w:semiHidden="0" w:uiPriority="69" w:unhideWhenUsed="0"/>
-    <w:lsdException w:name="Dark List Accent 2" w:semiHidden="0" w:uiPriority="70" w:unhideWhenUsed="0"/>
-    <w:lsdException w:name="Colorful Shading Accent 2" w:semiHidden="0" w:uiPriority="71" w:unhideWhenUsed="0"/>
-    <w:lsdException w:name="Colorful List Accent 2" w:semiHidden="0" w:uiPriority="72" w:unhideWhenUsed="0"/>
-    <w:lsdException w:name="Colorful Grid Accent 2" w:semiHidden="0" w:uiPriority="73" w:unhideWhenUsed="0"/>
-    <w:lsdException w:name="Light Shading Accent 3" w:semiHidden="0" w:uiPriority="60" w:unhideWhenUsed="0"/>
-    <w:lsdException w:name="Light List Accent 3" w:semiHidden="0" w:uiPriority="61" w:unhideWhenUsed="0"/>
-    <w:lsdException w:name="Light Grid Accent 3" w:semiHidden="0" w:uiPriority="62" w:unhideWhenUsed="0"/>
-    <w:lsdException w:name="Medium Shading 1 Accent 3" w:semiHidden="0" w:uiPriority="63" w:unhideWhenUsed="0"/>
-    <w:lsdException w:name="Medium Shading 2 Accent 3" w:semiHidden="0" w:uiPriority="64" w:unhideWhenUsed="0"/>
-    <w:lsdException w:name="Medium List 1 Accent 3" w:semiHidden="0" w:uiPriority="65" w:unhideWhenUsed="0"/>
-    <w:lsdException w:name="Medium List 2 Accent 3" w:semiHidden="0" w:uiPriority="66" w:unhideWhenUsed="0"/>
-    <w:lsdException w:name="Medium Grid 1 Accent 3" w:semiHidden="0" w:uiPriority="67" w:unhideWhenUsed="0"/>
-    <w:lsdException w:name="Medium Grid 2 Accent 3" w:semiHidden="0" w:uiPriority="68" w:unhideWhenUsed="0"/>
-    <w:lsdException w:name="Medium Grid 3 Accent 3" w:semiHidden="0" w:uiPriority="69" w:unhideWhenUsed="0"/>
-    <w:lsdException w:name="Dark List Accent 3" w:semiHidden="0" w:uiPriority="70" w:unhideWhenUsed="0"/>
-    <w:lsdException w:name="Colorful Shading Accent 3" w:semiHidden="0" w:uiPriority="71" w:unhideWhenUsed="0"/>
-    <w:lsdException w:name="Colorful List Accent 3" w:semiHidden="0" w:uiPriority="72" w:unhideWhenUsed="0"/>
-    <w:lsdException w:name="Colorful Grid Accent 3" w:semiHidden="0" w:uiPriority="73" w:unhideWhenUsed="0"/>
-    <w:lsdException w:name="Light Shading Accent 4" w:semiHidden="0" w:uiPriority="60" w:unhideWhenUsed="0"/>
-    <w:lsdException w:name="Light List Accent 4" w:semiHidden="0" w:uiPriority="61" w:unhideWhenUsed="0"/>
-    <w:lsdException w:name="Light Grid Accent 4" w:semiHidden="0" w:uiPriority="62" w:unhideWhenUsed="0"/>
-    <w:lsdException w:name="Medium Shading 1 Accent 4" w:semiHidden="0" w:uiPriority="63" w:unhideWhenUsed="0"/>
-    <w:lsdException w:name="Medium Shading 2 Accent 4" w:semiHidden="0" w:uiPriority="64" w:unhideWhenUsed="0"/>
-    <w:lsdException w:name="Medium List 1 Accent 4" w:semiHidden="0" w:uiPriority="65" w:unhideWhenUsed="0"/>
-    <w:lsdException w:name="Medium List 2 Accent 4" w:semiHidden="0" w:uiPriority="66" w:unhideWhenUsed="0"/>
-    <w:lsdException w:name="Medium Grid 1 Accent 4" w:semiHidden="0" w:uiPriority="67" w:unhideWhenUsed="0"/>
-    <w:lsdException w:name="Medium Grid 2 Accent 4" w:semiHidden="0" w:uiPriority="68" w:unhideWhenUsed="0"/>
-    <w:lsdException w:name="Medium Grid 3 Accent 4" w:semiHidden="0" w:uiPriority="69" w:unhideWhenUsed="0"/>
-    <w:lsdException w:name="Dark List Accent 4" w:semiHidden="0" w:uiPriority="70" w:unhideWhenUsed="0"/>
-    <w:lsdException w:name="Colorful Shading Accent 4" w:semiHidden="0" w:uiPriority="71" w:unhideWhenUsed="0"/>
-    <w:lsdException w:name="Colorful List Accent 4" w:semiHidden="0" w:uiPriority="72" w:unhideWhenUsed="0"/>
-    <w:lsdException w:name="Colorful Grid Accent 4" w:semiHidden="0" w:uiPriority="73" w:unhideWhenUsed="0"/>
-    <w:lsdException w:name="Light Shading Accent 5" w:semiHidden="0" w:uiPriority="60" w:unhideWhenUsed="0"/>
-    <w:lsdException w:name="Light List Accent 5" w:semiHidden="0" w:uiPriority="61" w:unhideWhenUsed="0"/>
-    <w:lsdException w:name="Light Grid Accent 5" w:semiHidden="0" w:uiPriority="62" w:unhideWhenUsed="0"/>
-    <w:lsdException w:name="Medium Shading 1 Accent 5" w:semiHidden="0" w:uiPriority="63" w:unhideWhenUsed="0"/>
-    <w:lsdException w:name="Medium Shading 2 Accent 5" w:semiHidden="0" w:uiPriority="64" w:unhideWhenUsed="0"/>
-    <w:lsdException w:name="Medium List 1 Accent 5" w:semiHidden="0" w:uiPriority="65" w:unhideWhenUsed="0"/>
-    <w:lsdException w:name="Medium List 2 Accent 5" w:semiHidden="0" w:uiPriority="66" w:unhideWhenUsed="0"/>
-    <w:lsdException w:name="Medium Grid 1 Accent 5" w:semiHidden="0" w:uiPriority="67" w:unhideWhenUsed="0"/>
-    <w:lsdException w:name="Medium Grid 2 Accent 5" w:semiHidden="0" w:uiPriority="68" w:unhideWhenUsed="0"/>
-    <w:lsdException w:name="Medium Grid 3 Accent 5" w:semiHidden="0" w:uiPriority="69" w:unhideWhenUsed="0"/>
-    <w:lsdException w:name="Dark List Accent 5" w:semiHidden="0" w:uiPriority="70" w:unhideWhenUsed="0"/>
-    <w:lsdException w:name="Colorful Shading Accent 5" w:semiHidden="0" w:uiPriority="71" w:unhideWhenUsed="0"/>
-    <w:lsdException w:name="Colorful List Accent 5" w:semiHidden="0" w:uiPriority="72" w:unhideWhenUsed="0"/>
-    <w:lsdException w:name="Colorful Grid Accent 5" w:semiHidden="0" w:uiPriority="73" w:unhideWhenUsed="0"/>
-    <w:lsdException w:name="Light Shading Accent 6" w:semiHidden="0" w:uiPriority="60" w:unhideWhenUsed="0"/>
-    <w:lsdException w:name="Light List Accent 6" w:semiHidden="0" w:uiPriority="61" w:unhideWhenUsed="0"/>
-    <w:lsdException w:name="Light Grid Accent 6" w:semiHidden="0" w:uiPriority="62" w:unhideWhenUsed="0"/>
-    <w:lsdException w:name="Medium Shading 1 Accent 6" w:semiHidden="0" w:uiPriority="63" w:unhideWhenUsed="0"/>
-    <w:lsdException w:name="Medium Shading 2 Accent 6" w:semiHidden="0" w:uiPriority="64" w:unhideWhenUsed="0"/>
-    <w:lsdException w:name="Medium List 1 Accent 6" w:semiHidden="0" w:uiPriority="65" w:unhideWhenUsed="0"/>
-    <w:lsdException w:name="Medium List 2 Accent 6" w:semiHidden="0" w:uiPriority="66" w:unhideWhenUsed="0"/>
-    <w:lsdException w:name="Medium Grid 1 Accent 6" w:semiHidden="0" w:uiPriority="67" w:unhideWhenUsed="0"/>
-    <w:lsdException w:name="Medium Grid 2 Accent 6" w:semiHidden="0" w:uiPriority="68" w:unhideWhenUsed="0"/>
-    <w:lsdException w:name="Medium Grid 3 Accent 6" w:semiHidden="0" w:uiPriority="69" w:unhideWhenUsed="0"/>
-    <w:lsdException w:name="Dark List Accent 6" w:semiHidden="0" w:uiPriority="70" w:unhideWhenUsed="0"/>
-    <w:lsdException w:name="Colorful Shading Accent 6" w:semiHidden="0" w:uiPriority="71" w:unhideWhenUsed="0"/>
-    <w:lsdException w:name="Colorful List Accent 6" w:semiHidden="0" w:uiPriority="72" w:unhideWhenUsed="0"/>
-    <w:lsdException w:name="Colorful Grid Accent 6" w:semiHidden="0" w:uiPriority="73" w:unhideWhenUsed="0"/>
-    <w:lsdException w:name="Subtle Emphasis" w:semiHidden="0" w:uiPriority="19" w:unhideWhenUsed="0" w:qFormat="1"/>
-    <w:lsdException w:name="Intense Emphasis" w:semiHidden="0" w:uiPriority="21" w:unhideWhenUsed="0" w:qFormat="1"/>
-    <w:lsdException w:name="Subtle Reference" w:semiHidden="0" w:uiPriority="31" w:unhideWhenUsed="0" w:qFormat="1"/>
-    <w:lsdException w:name="Intense Reference" w:semiHidden="0" w:uiPriority="32" w:unhideWhenUsed="0" w:qFormat="1"/>
-    <w:lsdException w:name="Book Title" w:semiHidden="0" w:uiPriority="33" w:unhideWhenUsed="0" w:qFormat="1"/>
-    <w:lsdException w:name="Bibliography" w:uiPriority="37"/>
-    <w:lsdException w:name="TOC Heading" w:uiPriority="39" w:qFormat="1"/>
+  <w:latentStyles w:defLockedState="0" w:defUIPriority="99" w:defSemiHidden="0" w:defUnhideWhenUsed="0" w:defQFormat="0" w:count="375">
+    <w:lsdException w:name="Normal" w:uiPriority="0" w:qFormat="1"/>
+    <w:lsdException w:name="heading 1" w:uiPriority="9" w:qFormat="1"/>
+    <w:lsdException w:name="heading 2" w:semiHidden="1" w:uiPriority="9" w:unhideWhenUsed="1" w:qFormat="1"/>
+    <w:lsdException w:name="heading 3" w:semiHidden="1" w:uiPriority="9" w:unhideWhenUsed="1" w:qFormat="1"/>
+    <w:lsdException w:name="heading 4" w:semiHidden="1" w:uiPriority="9" w:unhideWhenUsed="1" w:qFormat="1"/>
+    <w:lsdException w:name="heading 5" w:semiHidden="1" w:uiPriority="9" w:unhideWhenUsed="1" w:qFormat="1"/>
+    <w:lsdException w:name="heading 6" w:semiHidden="1" w:uiPriority="9" w:unhideWhenUsed="1" w:qFormat="1"/>
+    <w:lsdException w:name="heading 7" w:semiHidden="1" w:uiPriority="9" w:unhideWhenUsed="1" w:qFormat="1"/>
+    <w:lsdException w:name="heading 8" w:semiHidden="1" w:uiPriority="9" w:unhideWhenUsed="1" w:qFormat="1"/>
+    <w:lsdException w:name="heading 9" w:semiHidden="1" w:uiPriority="9" w:unhideWhenUsed="1" w:qFormat="1"/>
+    <w:lsdException w:name="index 1" w:semiHidden="1" w:unhideWhenUsed="1"/>
+    <w:lsdException w:name="index 2" w:semiHidden="1" w:unhideWhenUsed="1"/>
+    <w:lsdException w:name="index 3" w:semiHidden="1" w:unhideWhenUsed="1"/>
+    <w:lsdException w:name="index 4" w:semiHidden="1" w:unhideWhenUsed="1"/>
+    <w:lsdException w:name="index 5" w:semiHidden="1" w:unhideWhenUsed="1"/>
+    <w:lsdException w:name="index 6" w:semiHidden="1" w:unhideWhenUsed="1"/>
+    <w:lsdException w:name="index 7" w:semiHidden="1" w:unhideWhenUsed="1"/>
+    <w:lsdException w:name="index 8" w:semiHidden="1" w:unhideWhenUsed="1"/>
+    <w:lsdException w:name="index 9" w:semiHidden="1" w:unhideWhenUsed="1"/>
+    <w:lsdException w:name="toc 1" w:semiHidden="1" w:uiPriority="39" w:unhideWhenUsed="1"/>
+    <w:lsdException w:name="toc 2" w:semiHidden="1" w:uiPriority="39" w:unhideWhenUsed="1"/>
+    <w:lsdException w:name="toc 3" w:semiHidden="1" w:uiPriority="39" w:unhideWhenUsed="1"/>
+    <w:lsdException w:name="toc 4" w:semiHidden="1" w:uiPriority="39" w:unhideWhenUsed="1"/>
+    <w:lsdException w:name="toc 5" w:semiHidden="1" w:uiPriority="39" w:unhideWhenUsed="1"/>
+    <w:lsdException w:name="toc 6" w:semiHidden="1" w:uiPriority="39" w:unhideWhenUsed="1"/>
+    <w:lsdException w:name="toc 7" w:semiHidden="1" w:uiPriority="39" w:unhideWhenUsed="1"/>
+    <w:lsdException w:name="toc 8" w:semiHidden="1" w:uiPriority="39" w:unhideWhenUsed="1"/>
+    <w:lsdException w:name="toc 9" w:semiHidden="1" w:uiPriority="39" w:unhideWhenUsed="1"/>
+    <w:lsdException w:name="Normal Indent" w:semiHidden="1" w:unhideWhenUsed="1"/>
+    <w:lsdException w:name="footnote text" w:semiHidden="1" w:unhideWhenUsed="1"/>
+    <w:lsdException w:name="annotation text" w:semiHidden="1" w:unhideWhenUsed="1"/>
+    <w:lsdException w:name="header" w:semiHidden="1" w:unhideWhenUsed="1"/>
+    <w:lsdException w:name="footer" w:semiHidden="1" w:unhideWhenUsed="1"/>
+    <w:lsdException w:name="index heading" w:semiHidden="1" w:unhideWhenUsed="1"/>
+    <w:lsdException w:name="caption" w:semiHidden="1" w:uiPriority="35" w:unhideWhenUsed="1" w:qFormat="1"/>
+    <w:lsdException w:name="table of figures" w:semiHidden="1" w:unhideWhenUsed="1"/>
+    <w:lsdException w:name="envelope address" w:semiHidden="1" w:unhideWhenUsed="1"/>
+    <w:lsdException w:name="envelope return" w:semiHidden="1" w:unhideWhenUsed="1"/>
+    <w:lsdException w:name="footnote reference" w:semiHidden="1" w:unhideWhenUsed="1"/>
+    <w:lsdException w:name="annotation reference" w:semiHidden="1" w:unhideWhenUsed="1"/>
+    <w:lsdException w:name="line number" w:semiHidden="1" w:unhideWhenUsed="1"/>
+    <w:lsdException w:name="page number" w:semiHidden="1" w:unhideWhenUsed="1"/>
+    <w:lsdException w:name="endnote reference" w:semiHidden="1" w:unhideWhenUsed="1"/>
+    <w:lsdException w:name="endnote text" w:semiHidden="1" w:unhideWhenUsed="1"/>
+    <w:lsdException w:name="table of authorities" w:semiHidden="1" w:unhideWhenUsed="1"/>
+    <w:lsdException w:name="macro" w:semiHidden="1" w:unhideWhenUsed="1"/>
+    <w:lsdException w:name="toa heading" w:semiHidden="1" w:unhideWhenUsed="1"/>
+    <w:lsdException w:name="List" w:semiHidden="1" w:unhideWhenUsed="1"/>
+    <w:lsdException w:name="List Bullet" w:semiHidden="1" w:unhideWhenUsed="1"/>
+    <w:lsdException w:name="List Number" w:semiHidden="1" w:unhideWhenUsed="1"/>
+    <w:lsdException w:name="List 2" w:semiHidden="1" w:unhideWhenUsed="1"/>
+    <w:lsdException w:name="List 3" w:semiHidden="1" w:unhideWhenUsed="1"/>
+    <w:lsdException w:name="List 4" w:semiHidden="1" w:unhideWhenUsed="1"/>
+    <w:lsdException w:name="List 5" w:semiHidden="1" w:unhideWhenUsed="1"/>
+    <w:lsdException w:name="List Bullet 2" w:semiHidden="1" w:unhideWhenUsed="1"/>
+    <w:lsdException w:name="List Bullet 3" w:semiHidden="1" w:unhideWhenUsed="1"/>
+    <w:lsdException w:name="List Bullet 4" w:semiHidden="1" w:unhideWhenUsed="1"/>
+    <w:lsdException w:name="List Bullet 5" w:semiHidden="1" w:unhideWhenUsed="1"/>
+    <w:lsdException w:name="List Number 2" w:semiHidden="1" w:unhideWhenUsed="1"/>
+    <w:lsdException w:name="List Number 3" w:semiHidden="1" w:unhideWhenUsed="1"/>
+    <w:lsdException w:name="List Number 4" w:semiHidden="1" w:unhideWhenUsed="1"/>
+    <w:lsdException w:name="List Number 5" w:semiHidden="1" w:unhideWhenUsed="1"/>
+    <w:lsdException w:name="Title" w:uiPriority="10" w:qFormat="1"/>
+    <w:lsdException w:name="Closing" w:semiHidden="1" w:unhideWhenUsed="1"/>
+    <w:lsdException w:name="Signature" w:semiHidden="1" w:unhideWhenUsed="1"/>
+    <w:lsdException w:name="Default Paragraph Font" w:semiHidden="1" w:uiPriority="1" w:unhideWhenUsed="1"/>
+    <w:lsdException w:name="Body Text" w:semiHidden="1" w:unhideWhenUsed="1"/>
+    <w:lsdException w:name="Body Text Indent" w:semiHidden="1" w:unhideWhenUsed="1"/>
+    <w:lsdException w:name="List Continue" w:semiHidden="1" w:unhideWhenUsed="1"/>
+    <w:lsdException w:name="List Continue 2" w:semiHidden="1" w:unhideWhenUsed="1"/>
+    <w:lsdException w:name="List Continue 3" w:semiHidden="1" w:unhideWhenUsed="1"/>
+    <w:lsdException w:name="List Continue 4" w:semiHidden="1" w:unhideWhenUsed="1"/>
+    <w:lsdException w:name="List Continue 5" w:semiHidden="1" w:unhideWhenUsed="1"/>
+    <w:lsdException w:name="Message Header" w:semiHidden="1" w:unhideWhenUsed="1"/>
+    <w:lsdException w:name="Subtitle" w:uiPriority="11" w:qFormat="1"/>
+    <w:lsdException w:name="Salutation" w:semiHidden="1" w:unhideWhenUsed="1"/>
+    <w:lsdException w:name="Date" w:semiHidden="1" w:unhideWhenUsed="1"/>
+    <w:lsdException w:name="Body Text First Indent" w:semiHidden="1" w:unhideWhenUsed="1"/>
+    <w:lsdException w:name="Body Text First Indent 2" w:semiHidden="1" w:unhideWhenUsed="1"/>
+    <w:lsdException w:name="Note Heading" w:semiHidden="1" w:unhideWhenUsed="1"/>
+    <w:lsdException w:name="Body Text 2" w:semiHidden="1" w:unhideWhenUsed="1"/>
+    <w:lsdException w:name="Body Text 3" w:semiHidden="1" w:unhideWhenUsed="1"/>
+    <w:lsdException w:name="Body Text Indent 2" w:semiHidden="1" w:unhideWhenUsed="1"/>
+    <w:lsdException w:name="Body Text Indent 3" w:semiHidden="1" w:unhideWhenUsed="1"/>
+    <w:lsdException w:name="Block Text" w:semiHidden="1" w:unhideWhenUsed="1"/>
+    <w:lsdException w:name="Hyperlink" w:semiHidden="1" w:unhideWhenUsed="1"/>
+    <w:lsdException w:name="FollowedHyperlink" w:semiHidden="1" w:unhideWhenUsed="1"/>
+    <w:lsdException w:name="Strong" w:uiPriority="22" w:qFormat="1"/>
+    <w:lsdException w:name="Emphasis" w:uiPriority="20" w:qFormat="1"/>
+    <w:lsdException w:name="Document Map" w:semiHidden="1" w:unhideWhenUsed="1"/>
+    <w:lsdException w:name="Plain Text" w:semiHidden="1" w:unhideWhenUsed="1"/>
+    <w:lsdException w:name="E-mail Signature" w:semiHidden="1" w:unhideWhenUsed="1"/>
+    <w:lsdException w:name="HTML Top of Form" w:semiHidden="1" w:unhideWhenUsed="1"/>
+    <w:lsdException w:name="HTML Bottom of Form" w:semiHidden="1" w:unhideWhenUsed="1"/>
+    <w:lsdException w:name="Normal (Web)" w:semiHidden="1" w:unhideWhenUsed="1"/>
+    <w:lsdException w:name="HTML Acronym" w:semiHidden="1" w:unhideWhenUsed="1"/>
+    <w:lsdException w:name="HTML Address" w:semiHidden="1" w:unhideWhenUsed="1"/>
+    <w:lsdException w:name="HTML Cite" w:semiHidden="1" w:unhideWhenUsed="1"/>
+    <w:lsdException w:name="HTML Code" w:semiHidden="1" w:unhideWhenUsed="1"/>
+    <w:lsdException w:name="HTML Definition" w:semiHidden="1" w:unhideWhenUsed="1"/>
+    <w:lsdException w:name="HTML Keyboard" w:semiHidden="1" w:unhideWhenUsed="1"/>
+    <w:lsdException w:name="HTML Preformatted" w:semiHidden="1" w:unhideWhenUsed="1"/>
+    <w:lsdException w:name="HTML Sample" w:semiHidden="1" w:unhideWhenUsed="1"/>
+    <w:lsdException w:name="HTML Typewriter" w:semiHidden="1" w:unhideWhenUsed="1"/>
+    <w:lsdException w:name="HTML Variable" w:semiHidden="1" w:unhideWhenUsed="1"/>
+    <w:lsdException w:name="Normal Table" w:semiHidden="1" w:unhideWhenUsed="1"/>
+    <w:lsdException w:name="annotation subject" w:semiHidden="1" w:unhideWhenUsed="1"/>
+    <w:lsdException w:name="No List" w:semiHidden="1" w:unhideWhenUsed="1"/>
+    <w:lsdException w:name="Outline List 1" w:semiHidden="1" w:unhideWhenUsed="1"/>
+    <w:lsdException w:name="Outline List 2" w:semiHidden="1" w:unhideWhenUsed="1"/>
+    <w:lsdException w:name="Outline List 3" w:semiHidden="1" w:unhideWhenUsed="1"/>
+    <w:lsdException w:name="Table Simple 1" w:semiHidden="1" w:unhideWhenUsed="1"/>
+    <w:lsdException w:name="Table Simple 2" w:semiHidden="1" w:unhideWhenUsed="1"/>
+    <w:lsdException w:name="Table Simple 3" w:semiHidden="1" w:unhideWhenUsed="1"/>
+    <w:lsdException w:name="Table Classic 1" w:semiHidden="1" w:unhideWhenUsed="1"/>
+    <w:lsdException w:name="Table Classic 2" w:semiHidden="1" w:unhideWhenUsed="1"/>
+    <w:lsdException w:name="Table Classic 3" w:semiHidden="1" w:unhideWhenUsed="1"/>
+    <w:lsdException w:name="Table Classic 4" w:semiHidden="1" w:unhideWhenUsed="1"/>
+    <w:lsdException w:name="Table Colorful 1" w:semiHidden="1" w:unhideWhenUsed="1"/>
+    <w:lsdException w:name="Table Colorful 2" w:semiHidden="1" w:unhideWhenUsed="1"/>
+    <w:lsdException w:name="Table Colorful 3" w:semiHidden="1" w:unhideWhenUsed="1"/>
+    <w:lsdException w:name="Table Columns 1" w:semiHidden="1" w:unhideWhenUsed="1"/>
+    <w:lsdException w:name="Table Columns 2" w:semiHidden="1" w:unhideWhenUsed="1"/>
+    <w:lsdException w:name="Table Columns 3" w:semiHidden="1" w:unhideWhenUsed="1"/>
+    <w:lsdException w:name="Table Columns 4" w:semiHidden="1" w:unhideWhenUsed="1"/>
+    <w:lsdException w:name="Table Columns 5" w:semiHidden="1" w:unhideWhenUsed="1"/>
+    <w:lsdException w:name="Table Grid 1" w:semiHidden="1" w:unhideWhenUsed="1"/>
+    <w:lsdException w:name="Table Grid 2" w:semiHidden="1" w:unhideWhenUsed="1"/>
+    <w:lsdException w:name="Table Grid 3" w:semiHidden="1" w:unhideWhenUsed="1"/>
+    <w:lsdException w:name="Table Grid 4" w:semiHidden="1" w:unhideWhenUsed="1"/>
+    <w:lsdException w:name="Table Grid 5" w:semiHidden="1" w:unhideWhenUsed="1"/>
+    <w:lsdException w:name="Table Grid 6" w:semiHidden="1" w:unhideWhenUsed="1"/>
+    <w:lsdException w:name="Table Grid 7" w:semiHidden="1" w:unhideWhenUsed="1"/>
+    <w:lsdException w:name="Table Grid 8" w:semiHidden="1" w:unhideWhenUsed="1"/>
+    <w:lsdException w:name="Table List 1" w:semiHidden="1" w:unhideWhenUsed="1"/>
+    <w:lsdException w:name="Table List 2" w:semiHidden="1" w:unhideWhenUsed="1"/>
+    <w:lsdException w:name="Table List 3" w:semiHidden="1" w:unhideWhenUsed="1"/>
+    <w:lsdException w:name="Table List 4" w:semiHidden="1" w:unhideWhenUsed="1"/>
+    <w:lsdException w:name="Table List 5" w:semiHidden="1" w:unhideWhenUsed="1"/>
+    <w:lsdException w:name="Table List 6" w:semiHidden="1" w:unhideWhenUsed="1"/>
+    <w:lsdException w:name="Table List 7" w:semiHidden="1" w:unhideWhenUsed="1"/>
+    <w:lsdException w:name="Table List 8" w:semiHidden="1" w:unhideWhenUsed="1"/>
+    <w:lsdException w:name="Table 3D effects 1" w:semiHidden="1" w:unhideWhenUsed="1"/>
+    <w:lsdException w:name="Table 3D effects 2" w:semiHidden="1" w:unhideWhenUsed="1"/>
+    <w:lsdException w:name="Table 3D effects 3" w:semiHidden="1" w:unhideWhenUsed="1"/>
+    <w:lsdException w:name="Table Contemporary" w:semiHidden="1" w:unhideWhenUsed="1"/>
+    <w:lsdException w:name="Table Elegant" w:semiHidden="1" w:unhideWhenUsed="1"/>
+    <w:lsdException w:name="Table Professional" w:semiHidden="1" w:unhideWhenUsed="1"/>
+    <w:lsdException w:name="Table Subtle 1" w:semiHidden="1" w:unhideWhenUsed="1"/>
+    <w:lsdException w:name="Table Subtle 2" w:semiHidden="1" w:unhideWhenUsed="1"/>
+    <w:lsdException w:name="Table Web 1" w:semiHidden="1" w:unhideWhenUsed="1"/>
+    <w:lsdException w:name="Table Web 2" w:semiHidden="1" w:unhideWhenUsed="1"/>
+    <w:lsdException w:name="Table Web 3" w:semiHidden="1" w:unhideWhenUsed="1"/>
+    <w:lsdException w:name="Balloon Text" w:semiHidden="1" w:unhideWhenUsed="1"/>
+    <w:lsdException w:name="Table Grid" w:semiHidden="1" w:uiPriority="59" w:unhideWhenUsed="1"/>
+    <w:lsdException w:name="Table Theme" w:semiHidden="1" w:unhideWhenUsed="1"/>
+    <w:lsdException w:name="Placeholder Text" w:semiHidden="1"/>
+    <w:lsdException w:name="No Spacing" w:uiPriority="1" w:qFormat="1"/>
+    <w:lsdException w:name="Light Shading" w:uiPriority="60"/>
+    <w:lsdException w:name="Light List" w:uiPriority="61"/>
+    <w:lsdException w:name="Light Grid" w:uiPriority="62"/>
+    <w:lsdException w:name="Medium Shading 1" w:uiPriority="63"/>
+    <w:lsdException w:name="Medium Shading 2" w:uiPriority="64"/>
+    <w:lsdException w:name="Medium List 1" w:uiPriority="65"/>
+    <w:lsdException w:name="Medium List 2" w:uiPriority="66"/>
+    <w:lsdException w:name="Medium Grid 1" w:uiPriority="67"/>
+    <w:lsdException w:name="Medium Grid 2" w:uiPriority="68"/>
+    <w:lsdException w:name="Medium Grid 3" w:uiPriority="69"/>
+    <w:lsdException w:name="Dark List" w:uiPriority="70"/>
+    <w:lsdException w:name="Colorful Shading" w:uiPriority="71"/>
+    <w:lsdException w:name="Colorful List" w:uiPriority="72"/>
+    <w:lsdException w:name="Colorful Grid" w:uiPriority="73"/>
+    <w:lsdException w:name="Light Shading Accent 1" w:uiPriority="60"/>
+    <w:lsdException w:name="Light List Accent 1" w:uiPriority="61"/>
+    <w:lsdException w:name="Light Grid Accent 1" w:uiPriority="62"/>
+    <w:lsdException w:name="Medium Shading 1 Accent 1" w:uiPriority="63"/>
+    <w:lsdException w:name="Medium Shading 2 Accent 1" w:uiPriority="64"/>
+    <w:lsdException w:name="Medium List 1 Accent 1" w:uiPriority="65"/>
+    <w:lsdException w:name="Revision" w:semiHidden="1"/>
+    <w:lsdException w:name="List Paragraph" w:uiPriority="34" w:qFormat="1"/>
+    <w:lsdException w:name="Quote" w:uiPriority="29" w:qFormat="1"/>
+    <w:lsdException w:name="Intense Quote" w:uiPriority="30" w:qFormat="1"/>
+    <w:lsdException w:name="Medium List 2 Accent 1" w:uiPriority="66"/>
+    <w:lsdException w:name="Medium Grid 1 Accent 1" w:uiPriority="67"/>
+    <w:lsdException w:name="Medium Grid 2 Accent 1" w:uiPriority="68"/>
+    <w:lsdException w:name="Medium Grid 3 Accent 1" w:uiPriority="69"/>
+    <w:lsdException w:name="Dark List Accent 1" w:uiPriority="70"/>
+    <w:lsdException w:name="Colorful Shading Accent 1" w:uiPriority="71"/>
+    <w:lsdException w:name="Colorful List Accent 1" w:uiPriority="72"/>
+    <w:lsdException w:name="Colorful Grid Accent 1" w:uiPriority="73"/>
+    <w:lsdException w:name="Light Shading Accent 2" w:uiPriority="60"/>
+    <w:lsdException w:name="Light List Accent 2" w:uiPriority="61"/>
+    <w:lsdException w:name="Light Grid Accent 2" w:uiPriority="62"/>
+    <w:lsdException w:name="Medium Shading 1 Accent 2" w:uiPriority="63"/>
+    <w:lsdException w:name="Medium Shading 2 Accent 2" w:uiPriority="64"/>
+    <w:lsdException w:name="Medium List 1 Accent 2" w:uiPriority="65"/>
+    <w:lsdException w:name="Medium List 2 Accent 2" w:uiPriority="66"/>
+    <w:lsdException w:name="Medium Grid 1 Accent 2" w:uiPriority="67"/>
+    <w:lsdException w:name="Medium Grid 2 Accent 2" w:uiPriority="68"/>
+    <w:lsdException w:name="Medium Grid 3 Accent 2" w:uiPriority="69"/>
+    <w:lsdException w:name="Dark List Accent 2" w:uiPriority="70"/>
+    <w:lsdException w:name="Colorful Shading Accent 2" w:uiPriority="71"/>
+    <w:lsdException w:name="Colorful List Accent 2" w:uiPriority="72"/>
+    <w:lsdException w:name="Colorful Grid Accent 2" w:uiPriority="73"/>
+    <w:lsdException w:name="Light Shading Accent 3" w:uiPriority="60"/>
+    <w:lsdException w:name="Light List Accent 3" w:uiPriority="61"/>
+    <w:lsdException w:name="Light Grid Accent 3" w:uiPriority="62"/>
+    <w:lsdException w:name="Medium Shading 1 Accent 3" w:uiPriority="63"/>
+    <w:lsdException w:name="Medium Shading 2 Accent 3" w:uiPriority="64"/>
+    <w:lsdException w:name="Medium List 1 Accent 3" w:uiPriority="65"/>
+    <w:lsdException w:name="Medium List 2 Accent 3" w:uiPriority="66"/>
+    <w:lsdException w:name="Medium Grid 1 Accent 3" w:uiPriority="67"/>
+    <w:lsdException w:name="Medium Grid 2 Accent 3" w:uiPriority="68"/>
+    <w:lsdException w:name="Medium Grid 3 Accent 3" w:uiPriority="69"/>
+    <w:lsdException w:name="Dark List Accent 3" w:uiPriority="70"/>
+    <w:lsdException w:name="Colorful Shading Accent 3" w:uiPriority="71"/>
+    <w:lsdException w:name="Colorful List Accent 3" w:uiPriority="72"/>
+    <w:lsdException w:name="Colorful Grid Accent 3" w:uiPriority="73"/>
+    <w:lsdException w:name="Light Shading Accent 4" w:uiPriority="60"/>
+    <w:lsdException w:name="Light List Accent 4" w:uiPriority="61"/>
+    <w:lsdException w:name="Light Grid Accent 4" w:uiPriority="62"/>
+    <w:lsdException w:name="Medium Shading 1 Accent 4" w:uiPriority="63"/>
+    <w:lsdException w:name="Medium Shading 2 Accent 4" w:uiPriority="64"/>
+    <w:lsdException w:name="Medium List 1 Accent 4" w:uiPriority="65"/>
+    <w:lsdException w:name="Medium List 2 Accent 4" w:uiPriority="66"/>
+    <w:lsdException w:name="Medium Grid 1 Accent 4" w:uiPriority="67"/>
+    <w:lsdException w:name="Medium Grid 2 Accent 4" w:uiPriority="68"/>
+    <w:lsdException w:name="Medium Grid 3 Accent 4" w:uiPriority="69"/>
+    <w:lsdException w:name="Dark List Accent 4" w:uiPriority="70"/>
+    <w:lsdException w:name="Colorful Shading Accent 4" w:uiPriority="71"/>
+    <w:lsdException w:name="Colorful List Accent 4" w:uiPriority="72"/>
+    <w:lsdException w:name="Colorful Grid Accent 4" w:uiPriority="73"/>
+    <w:lsdException w:name="Light Shading Accent 5" w:uiPriority="60"/>
+    <w:lsdException w:name="Light List Accent 5" w:uiPriority="61"/>
+    <w:lsdException w:name="Light Grid Accent 5" w:uiPriority="62"/>
+    <w:lsdException w:name="Medium Shading 1 Accent 5" w:uiPriority="63"/>
+    <w:lsdException w:name="Medium Shading 2 Accent 5" w:uiPriority="64"/>
+    <w:lsdException w:name="Medium List 1 Accent 5" w:uiPriority="65"/>
+    <w:lsdException w:name="Medium List 2 Accent 5" w:uiPriority="66"/>
+    <w:lsdException w:name="Medium Grid 1 Accent 5" w:uiPriority="67"/>
+    <w:lsdException w:name="Medium Grid 2 Accent 5" w:uiPriority="68"/>
+    <w:lsdException w:name="Medium Grid 3 Accent 5" w:uiPriority="69"/>
+    <w:lsdException w:name="Dark List Accent 5" w:uiPriority="70"/>
+    <w:lsdException w:name="Colorful Shading Accent 5" w:uiPriority="71"/>
+    <w:lsdException w:name="Colorful List Accent 5" w:uiPriority="72"/>
+    <w:lsdException w:name="Colorful Grid Accent 5" w:uiPriority="73"/>
+    <w:lsdException w:name="Light Shading Accent 6" w:uiPriority="60"/>
+    <w:lsdException w:name="Light List Accent 6" w:uiPriority="61"/>
+    <w:lsdException w:name="Light Grid Accent 6" w:uiPriority="62"/>
+    <w:lsdException w:name="Medium Shading 1 Accent 6" w:uiPriority="63"/>
+    <w:lsdException w:name="Medium Shading 2 Accent 6" w:uiPriority="64"/>
+    <w:lsdException w:name="Medium List 1 Accent 6" w:uiPriority="65"/>
+    <w:lsdException w:name="Medium List 2 Accent 6" w:uiPriority="66"/>
+    <w:lsdException w:name="Medium Grid 1 Accent 6" w:uiPriority="67"/>
+    <w:lsdException w:name="Medium Grid 2 Accent 6" w:uiPriority="68"/>
+    <w:lsdException w:name="Medium Grid 3 Accent 6" w:uiPriority="69"/>
+    <w:lsdException w:name="Dark List Accent 6" w:uiPriority="70"/>
+    <w:lsdException w:name="Colorful Shading Accent 6" w:uiPriority="71"/>
+    <w:lsdException w:name="Colorful List Accent 6" w:uiPriority="72"/>
+    <w:lsdException w:name="Colorful Grid Accent 6" w:uiPriority="73"/>
+    <w:lsdException w:name="Subtle Emphasis" w:uiPriority="19" w:qFormat="1"/>
+    <w:lsdException w:name="Intense Emphasis" w:uiPriority="21" w:qFormat="1"/>
+    <w:lsdException w:name="Subtle Reference" w:uiPriority="31" w:qFormat="1"/>
+    <w:lsdException w:name="Intense Reference" w:uiPriority="32" w:qFormat="1"/>
+    <w:lsdException w:name="Book Title" w:uiPriority="33" w:qFormat="1"/>
+    <w:lsdException w:name="Bibliography" w:semiHidden="1" w:uiPriority="37" w:unhideWhenUsed="1"/>
+    <w:lsdException w:name="TOC Heading" w:semiHidden="1" w:uiPriority="39" w:unhideWhenUsed="1" w:qFormat="1"/>
+    <w:lsdException w:name="Plain Table 1" w:uiPriority="41"/>
+    <w:lsdException w:name="Plain Table 2" w:uiPriority="42"/>
+    <w:lsdException w:name="Plain Table 3" w:uiPriority="43"/>
+    <w:lsdException w:name="Plain Table 4" w:uiPriority="44"/>
+    <w:lsdException w:name="Plain Table 5" w:uiPriority="45"/>
+    <w:lsdException w:name="Grid Table Light" w:uiPriority="40"/>
+    <w:lsdException w:name="Grid Table 1 Light" w:uiPriority="46"/>
+    <w:lsdException w:name="Grid Table 2" w:uiPriority="47"/>
+    <w:lsdException w:name="Grid Table 3" w:uiPriority="48"/>
+    <w:lsdException w:name="Grid Table 4" w:uiPriority="49"/>
+    <w:lsdException w:name="Grid Table 5 Dark" w:uiPriority="50"/>
+    <w:lsdException w:name="Grid Table 6 Colorful" w:uiPriority="51"/>
+    <w:lsdException w:name="Grid Table 7 Colorful" w:uiPriority="52"/>
+    <w:lsdException w:name="Grid Table 1 Light Accent 1" w:uiPriority="46"/>
+    <w:lsdException w:name="Grid Table 2 Accent 1" w:uiPriority="47"/>
+    <w:lsdException w:name="Grid Table 3 Accent 1" w:uiPriority="48"/>
+    <w:lsdException w:name="Grid Table 4 Accent 1" w:uiPriority="49"/>
+    <w:lsdException w:name="Grid Table 5 Dark Accent 1" w:uiPriority="50"/>
+    <w:lsdException w:name="Grid Table 6 Colorful Accent 1" w:uiPriority="51"/>
+    <w:lsdException w:name="Grid Table 7 Colorful Accent 1" w:uiPriority="52"/>
+    <w:lsdException w:name="Grid Table 1 Light Accent 2" w:uiPriority="46"/>
+    <w:lsdException w:name="Grid Table 2 Accent 2" w:uiPriority="47"/>
+    <w:lsdException w:name="Grid Table 3 Accent 2" w:uiPriority="48"/>
+    <w:lsdException w:name="Grid Table 4 Accent 2" w:uiPriority="49"/>
+    <w:lsdException w:name="Grid Table 5 Dark Accent 2" w:uiPriority="50"/>
+    <w:lsdException w:name="Grid Table 6 Colorful Accent 2" w:uiPriority="51"/>
+    <w:lsdException w:name="Grid Table 7 Colorful Accent 2" w:uiPriority="52"/>
+    <w:lsdException w:name="Grid Table 1 Light Accent 3" w:uiPriority="46"/>
+    <w:lsdException w:name="Grid Table 2 Accent 3" w:uiPriority="47"/>
+    <w:lsdException w:name="Grid Table 3 Accent 3" w:uiPriority="48"/>
+    <w:lsdException w:name="Grid Table 4 Accent 3" w:uiPriority="49"/>
+    <w:lsdException w:name="Grid Table 5 Dark Accent 3" w:uiPriority="50"/>
+    <w:lsdException w:name="Grid Table 6 Colorful Accent 3" w:uiPriority="51"/>
+    <w:lsdException w:name="Grid Table 7 Colorful Accent 3" w:uiPriority="52"/>
+    <w:lsdException w:name="Grid Table 1 Light Accent 4" w:uiPriority="46"/>
+    <w:lsdException w:name="Grid Table 2 Accent 4" w:uiPriority="47"/>
+    <w:lsdException w:name="Grid Table 3 Accent 4" w:uiPriority="48"/>
+    <w:lsdException w:name="Grid Table 4 Accent 4" w:uiPriority="49"/>
+    <w:lsdException w:name="Grid Table 5 Dark Accent 4" w:uiPriority="50"/>
+    <w:lsdException w:name="Grid Table 6 Colorful Accent 4" w:uiPriority="51"/>
+    <w:lsdException w:name="Grid Table 7 Colorful Accent 4" w:uiPriority="52"/>
+    <w:lsdException w:name="Grid Table 1 Light Accent 5" w:uiPriority="46"/>
+    <w:lsdException w:name="Grid Table 2 Accent 5" w:uiPriority="47"/>
+    <w:lsdException w:name="Grid Table 3 Accent 5" w:uiPriority="48"/>
+    <w:lsdException w:name="Grid Table 4 Accent 5" w:uiPriority="49"/>
+    <w:lsdException w:name="Grid Table 5 Dark Accent 5" w:uiPriority="50"/>
+    <w:lsdException w:name="Grid Table 6 Colorful Accent 5" w:uiPriority="51"/>
+    <w:lsdException w:name="Grid Table 7 Colorful Accent 5" w:uiPriority="52"/>
+    <w:lsdException w:name="Grid Table 1 Light Accent 6" w:uiPriority="46"/>
+    <w:lsdException w:name="Grid Table 2 Accent 6" w:uiPriority="47"/>
+    <w:lsdException w:name="Grid Table 3 Accent 6" w:uiPriority="48"/>
+    <w:lsdException w:name="Grid Table 4 Accent 6" w:uiPriority="49"/>
+    <w:lsdException w:name="Grid Table 5 Dark Accent 6" w:uiPriority="50"/>
+    <w:lsdException w:name="Grid Table 6 Colorful Accent 6" w:uiPriority="51"/>
+    <w:lsdException w:name="Grid Table 7 Colorful Accent 6" w:uiPriority="52"/>
+    <w:lsdException w:name="List Table 1 Light" w:uiPriority="46"/>
+    <w:lsdException w:name="List Table 2" w:uiPriority="47"/>
+    <w:lsdException w:name="List Table 3" w:uiPriority="48"/>
+    <w:lsdException w:name="List Table 4" w:uiPriority="49"/>
+    <w:lsdException w:name="List Table 5 Dark" w:uiPriority="50"/>
+    <w:lsdException w:name="List Table 6 Colorful" w:uiPriority="51"/>
+    <w:lsdException w:name="List Table 7 Colorful" w:uiPriority="52"/>
+    <w:lsdException w:name="List Table 1 Light Accent 1" w:uiPriority="46"/>
+    <w:lsdException w:name="List Table 2 Accent 1" w:uiPriority="47"/>
+    <w:lsdException w:name="List Table 3 Accent 1" w:uiPriority="48"/>
+    <w:lsdException w:name="List Table 4 Accent 1" w:uiPriority="49"/>
+    <w:lsdException w:name="List Table 5 Dark Accent 1" w:uiPriority="50"/>
+    <w:lsdException w:name="List Table 6 Colorful Accent 1" w:uiPriority="51"/>
+    <w:lsdException w:name="List Table 7 Colorful Accent 1" w:uiPriority="52"/>
+    <w:lsdException w:name="List Table 1 Light Accent 2" w:uiPriority="46"/>
+    <w:lsdException w:name="List Table 2 Accent 2" w:uiPriority="47"/>
+    <w:lsdException w:name="List Table 3 Accent 2" w:uiPriority="48"/>
+    <w:lsdException w:name="List Table 4 Accent 2" w:uiPriority="49"/>
+    <w:lsdException w:name="List Table 5 Dark Accent 2" w:uiPriority="50"/>
+    <w:lsdException w:name="List Table 6 Colorful Accent 2" w:uiPriority="51"/>
+    <w:lsdException w:name="List Table 7 Colorful Accent 2" w:uiPriority="52"/>
+    <w:lsdException w:name="List Table 1 Light Accent 3" w:uiPriority="46"/>
+    <w:lsdException w:name="List Table 2 Accent 3" w:uiPriority="47"/>
+    <w:lsdException w:name="List Table 3 Accent 3" w:uiPriority="48"/>
+    <w:lsdException w:name="List Table 4 Accent 3" w:uiPriority="49"/>
+    <w:lsdException w:name="List Table 5 Dark Accent 3" w:uiPriority="50"/>
+    <w:lsdException w:name="List Table 6 Colorful Accent 3" w:uiPriority="51"/>
+    <w:lsdException w:name="List Table 7 Colorful Accent 3" w:uiPriority="52"/>
+    <w:lsdException w:name="List Table 1 Light Accent 4" w:uiPriority="46"/>
+    <w:lsdException w:name="List Table 2 Accent 4" w:uiPriority="47"/>
+    <w:lsdException w:name="List Table 3 Accent 4" w:uiPriority="48"/>
+    <w:lsdException w:name="List Table 4 Accent 4" w:uiPriority="49"/>
+    <w:lsdException w:name="List Table 5 Dark Accent 4" w:uiPriority="50"/>
+    <w:lsdException w:name="List Table 6 Colorful Accent 4" w:uiPriority="51"/>
+    <w:lsdException w:name="List Table 7 Colorful Accent 4" w:uiPriority="52"/>
+    <w:lsdException w:name="List Table 1 Light Accent 5" w:uiPriority="46"/>
+    <w:lsdException w:name="List Table 2 Accent 5" w:uiPriority="47"/>
+    <w:lsdException w:name="List Table 3 Accent 5" w:uiPriority="48"/>
+    <w:lsdException w:name="List Table 4 Accent 5" w:uiPriority="49"/>
+    <w:lsdException w:name="List Table 5 Dark Accent 5" w:uiPriority="50"/>
+    <w:lsdException w:name="List Table 6 Colorful Accent 5" w:uiPriority="51"/>
+    <w:lsdException w:name="List Table 7 Colorful Accent 5" w:uiPriority="52"/>
+    <w:lsdException w:name="List Table 1 Light Accent 6" w:uiPriority="46"/>
+    <w:lsdException w:name="List Table 2 Accent 6" w:uiPriority="47"/>
+    <w:lsdException w:name="List Table 3 Accent 6" w:uiPriority="48"/>
+    <w:lsdException w:name="List Table 4 Accent 6" w:uiPriority="49"/>
+    <w:lsdException w:name="List Table 5 Dark Accent 6" w:uiPriority="50"/>
+    <w:lsdException w:name="List Table 6 Colorful Accent 6" w:uiPriority="51"/>
+    <w:lsdException w:name="List Table 7 Colorful Accent 6" w:uiPriority="52"/>
+    <w:lsdException w:name="Mention" w:semiHidden="1" w:unhideWhenUsed="1"/>
+    <w:lsdException w:name="Smart Hyperlink" w:semiHidden="1" w:unhideWhenUsed="1"/>
+    <w:lsdException w:name="Hashtag" w:semiHidden="1" w:unhideWhenUsed="1"/>
+    <w:lsdException w:name="Unresolved Mention" w:semiHidden="1" w:unhideWhenUsed="1"/>
   </w:latentStyles>
   <w:style w:type="paragraph" w:default="1" w:styleId="Normal">
     <w:name w:val="Normal"/>
@@ -3075,7 +3790,6 @@
     <w:uiPriority w:val="99"/>
     <w:semiHidden/>
     <w:unhideWhenUsed/>
-    <w:qFormat/>
     <w:tblPr>
       <w:tblInd w:w="0" w:type="dxa"/>
       <w:tblCellMar>
@@ -3483,7 +4197,7 @@
 </file>
 
 <file path=customXml/itemProps1.xml><?xml version="1.0" encoding="utf-8"?>
-<ds:datastoreItem xmlns:ds="http://schemas.openxmlformats.org/officeDocument/2006/customXml" ds:itemID="{F2A42E51-1512-400B-B7E3-1FBD98D453E0}">
+<ds:datastoreItem xmlns:ds="http://schemas.openxmlformats.org/officeDocument/2006/customXml" ds:itemID="{CB688D1F-6D85-47C2-9DE0-175BA2EA36D4}">
   <ds:schemaRefs>
     <ds:schemaRef ds:uri="http://schemas.openxmlformats.org/officeDocument/2006/bibliography"/>
   </ds:schemaRefs>

</xml_diff>